<commit_message>
It's alivegit add ./! Case u=0 to handle...
Signed-off-by: Kutlin A <kutawell95@mail.ru>
</commit_message>
<xml_diff>
--- a/diplom.docx
+++ b/diplom.docx
@@ -3130,29 +3130,7 @@
             <w:sz w:val="24"/>
             <w:szCs w:val="24"/>
           </w:rPr>
-          <m:t>η</m:t>
-        </m:r>
-        <m:r>
-          <m:rPr>
-            <m:sty m:val="bi"/>
-          </m:rPr>
-          <w:rPr>
-            <w:rFonts w:ascii="Cambria Math" w:eastAsiaTheme="minorEastAsia" w:hAnsi="Cambria Math"/>
-            <w:sz w:val="24"/>
-            <w:szCs w:val="24"/>
-          </w:rPr>
-          <m:t>=</m:t>
-        </m:r>
-        <m:r>
-          <m:rPr>
-            <m:sty m:val="bi"/>
-          </m:rPr>
-          <w:rPr>
-            <w:rFonts w:ascii="Cambria Math" w:eastAsiaTheme="minorEastAsia" w:hAnsi="Cambria Math"/>
-            <w:sz w:val="24"/>
-            <w:szCs w:val="24"/>
-          </w:rPr>
-          <m:t>0</m:t>
+          <m:t>η=0</m:t>
         </m:r>
       </m:oMath>
       <w:r>
@@ -8818,7 +8796,21 @@
         <w:rPr>
           <w:rFonts w:ascii="Cambria Math" w:eastAsiaTheme="minorEastAsia" w:hAnsi="Cambria Math"/>
         </w:rPr>
-        <w:t xml:space="preserve"> Поэтому моды отраженной волны получаются из мод падающей соответствующей заменой в выражениях. Таким образом получаем оператор перехода</w:t>
+        <w:t xml:space="preserve"> Поэтому моды отраженной волны получаются из мод падающей соответствующей заменой в выражениях. Таким </w:t>
+      </w:r>
+      <w:proofErr w:type="gramStart"/>
+      <w:r>
+        <w:rPr>
+          <w:rFonts w:ascii="Cambria Math" w:eastAsiaTheme="minorEastAsia" w:hAnsi="Cambria Math"/>
+        </w:rPr>
+        <w:t>образом</w:t>
+      </w:r>
+      <w:proofErr w:type="gramEnd"/>
+      <w:r>
+        <w:rPr>
+          <w:rFonts w:ascii="Cambria Math" w:eastAsiaTheme="minorEastAsia" w:hAnsi="Cambria Math"/>
+        </w:rPr>
+        <w:t xml:space="preserve"> получаем оператор перехода</w:t>
       </w:r>
       <w:r>
         <w:rPr>
@@ -13508,7 +13500,7 @@
 </file>
 
 <file path=customXml/itemProps1.xml><?xml version="1.0" encoding="utf-8"?>
-<ds:datastoreItem xmlns:ds="http://schemas.openxmlformats.org/officeDocument/2006/customXml" ds:itemID="{0F5C6F7C-BF70-400D-9258-5F9FEE22E666}">
+<ds:datastoreItem xmlns:ds="http://schemas.openxmlformats.org/officeDocument/2006/customXml" ds:itemID="{D2B95A96-5125-4AAE-BAC2-B9FA838FBC23}">
   <ds:schemaRefs>
     <ds:schemaRef ds:uri="http://schemas.openxmlformats.org/officeDocument/2006/bibliography"/>
   </ds:schemaRefs>

</xml_diff>

<commit_message>
case of anisotropic dissipation moved from General to ImpedanceMethod
Signed-off-by: Kutlin A <kutawell95@mail.ru>
</commit_message>
<xml_diff>
--- a/diplom.docx
+++ b/diplom.docx
@@ -167,47 +167,22 @@
         <w:rPr>
           <w:rFonts w:ascii="Cambria Math" w:hAnsi="Cambria Math"/>
         </w:rPr>
-        <w:t>Рассмотрим падение высокочастотной электромагнитной волны из вакуума на слой неоднородной магнитоактивной плазмы. Для простоты бу</w:t>
+        <w:t xml:space="preserve">Рассмотрим падение высокочастотной электромагнитной волны из вакуума на слой неоднородной магнитоактивной плазмы. </w:t>
       </w:r>
       <w:r>
         <w:rPr>
           <w:rFonts w:ascii="Cambria Math" w:hAnsi="Cambria Math"/>
         </w:rPr>
-        <w:t>дем считать концентрацию плазмы</w:t>
-      </w:r>
-      <w:proofErr w:type="gramStart"/>
+        <w:t>Частоту излучения будем полагать достаточно большой для того, чтобы можно было пренебречь ионным вкладом. Также будем предполагать величину электронной циклотронной частоты меньшей по сравнению с частотой излучен</w:t>
+      </w:r>
+      <w:r>
+        <w:t>ия</w:t>
+      </w:r>
       <w:r>
         <w:rPr>
           <w:rFonts w:ascii="Cambria Math" w:hAnsi="Cambria Math"/>
         </w:rPr>
-        <w:t xml:space="preserve"> </w:t>
-      </w:r>
-      <m:oMath>
-        <m:r>
-          <w:rPr>
-            <w:rFonts w:ascii="Cambria Math" w:hAnsi="Cambria Math"/>
-          </w:rPr>
-          <m:t>n(x)</m:t>
-        </m:r>
-      </m:oMath>
-      <w:r>
-        <w:rPr>
-          <w:rFonts w:ascii="Cambria Math" w:hAnsi="Cambria Math"/>
-        </w:rPr>
-        <w:t xml:space="preserve"> </w:t>
-      </w:r>
-      <w:proofErr w:type="gramEnd"/>
-      <w:r>
-        <w:rPr>
-          <w:rFonts w:ascii="Cambria Math" w:hAnsi="Cambria Math"/>
-        </w:rPr>
-        <w:t>функцией одной переменной, внешнее магнитное поле постоянным и однородным, а градиент плотности ортогональным направлению магнитного поля. Это упрощение оправдано в том случае, если вдоль магнитного поля концентрация выравнивается намного быстрее, чем поперек, а кривизной линий магнитного поля можно пренебречь по сравнению с масштабом поперечной неоднородности.</w:t>
-      </w:r>
-      <w:r>
-        <w:rPr>
-          <w:rFonts w:ascii="Cambria Math" w:hAnsi="Cambria Math"/>
-        </w:rPr>
-        <w:t xml:space="preserve"> Также будем предполагать величину постоянного магнитного поля малой (</w:t>
+        <w:t xml:space="preserve"> (</w:t>
       </w:r>
       <m:oMath>
         <m:sSubSup>
@@ -250,19 +225,116 @@
           </w:rPr>
           <m:t>&lt;</m:t>
         </m:r>
+        <m:sSup>
+          <m:sSupPr>
+            <m:ctrlPr>
+              <w:rPr>
+                <w:rFonts w:ascii="Cambria Math" w:hAnsi="Cambria Math"/>
+                <w:i/>
+                <w:lang w:val="en-US"/>
+              </w:rPr>
+            </m:ctrlPr>
+          </m:sSupPr>
+          <m:e>
+            <m:r>
+              <w:rPr>
+                <w:rFonts w:ascii="Cambria Math" w:hAnsi="Cambria Math"/>
+                <w:lang w:val="en-US"/>
+              </w:rPr>
+              <m:t>ω</m:t>
+            </m:r>
+          </m:e>
+          <m:sup>
+            <m:r>
+              <w:rPr>
+                <w:rFonts w:ascii="Cambria Math" w:hAnsi="Cambria Math"/>
+              </w:rPr>
+              <m:t>2</m:t>
+            </m:r>
+          </m:sup>
+        </m:sSup>
+      </m:oMath>
+      <w:r>
+        <w:rPr>
+          <w:rFonts w:ascii="Cambria Math" w:hAnsi="Cambria Math"/>
+        </w:rPr>
+        <w:t xml:space="preserve">). </w:t>
+      </w:r>
+      <w:r>
+        <w:rPr>
+          <w:rFonts w:ascii="Cambria Math" w:hAnsi="Cambria Math"/>
+        </w:rPr>
+        <w:t>Для простоты бу</w:t>
+      </w:r>
+      <w:r>
+        <w:rPr>
+          <w:rFonts w:ascii="Cambria Math" w:hAnsi="Cambria Math"/>
+        </w:rPr>
+        <w:t>дем считать</w:t>
+      </w:r>
+      <w:r>
+        <w:rPr>
+          <w:rFonts w:ascii="Cambria Math" w:hAnsi="Cambria Math"/>
+        </w:rPr>
+        <w:t xml:space="preserve"> </w:t>
+      </w:r>
+      <w:r>
+        <w:rPr>
+          <w:rFonts w:ascii="Cambria Math" w:hAnsi="Cambria Math"/>
+        </w:rPr>
+        <w:t xml:space="preserve"> внешнее магнитное поле постоянным и однородным</w:t>
+      </w:r>
+      <w:r>
+        <w:rPr>
+          <w:rFonts w:ascii="Cambria Math" w:hAnsi="Cambria Math"/>
+        </w:rPr>
+        <w:t>,</w:t>
+      </w:r>
+      <w:r>
+        <w:rPr>
+          <w:rFonts w:ascii="Cambria Math" w:hAnsi="Cambria Math"/>
+        </w:rPr>
+        <w:t xml:space="preserve"> концентрацию плазмы</w:t>
+      </w:r>
+      <w:proofErr w:type="gramStart"/>
+      <w:r>
+        <w:rPr>
+          <w:rFonts w:ascii="Cambria Math" w:hAnsi="Cambria Math"/>
+        </w:rPr>
+        <w:t xml:space="preserve"> </w:t>
+      </w:r>
+      <m:oMath>
         <m:r>
           <w:rPr>
             <w:rFonts w:ascii="Cambria Math" w:hAnsi="Cambria Math"/>
-            <w:lang w:val="en-US"/>
           </w:rPr>
-          <m:t>ω</m:t>
+          <m:t>n(x)</m:t>
         </m:r>
       </m:oMath>
       <w:r>
         <w:rPr>
           <w:rFonts w:ascii="Cambria Math" w:hAnsi="Cambria Math"/>
         </w:rPr>
-        <w:t>).</w:t>
+        <w:t xml:space="preserve"> </w:t>
+      </w:r>
+      <w:proofErr w:type="gramEnd"/>
+      <w:r>
+        <w:rPr>
+          <w:rFonts w:ascii="Cambria Math" w:hAnsi="Cambria Math"/>
+        </w:rPr>
+        <w:t xml:space="preserve">функцией одной переменной, а градиент </w:t>
+      </w:r>
+      <w:r>
+        <w:rPr>
+          <w:rFonts w:ascii="Cambria Math" w:hAnsi="Cambria Math"/>
+        </w:rPr>
+        <w:t>концентрации</w:t>
+      </w:r>
+      <w:r>
+        <w:rPr>
+          <w:rFonts w:ascii="Cambria Math" w:hAnsi="Cambria Math"/>
+        </w:rPr>
+        <w:t xml:space="preserve"> ортогональным направлению магнитного поля. Это упрощение оправдано в том случае, если вдоль магнитного поля концентрация выравнивается намного быстрее, чем поперек, а кривизной линий магнитного поля можно пренебречь по сравнению с масштабом поперечной неоднородности.</w:t>
       </w:r>
       <w:r>
         <w:rPr>
@@ -289,7 +361,19 @@
         <w:rPr>
           <w:rFonts w:ascii="Cambria Math" w:hAnsi="Cambria Math"/>
         </w:rPr>
-        <w:t xml:space="preserve">В рамках сделанных упрощений тензор диэлектрической проницаемости плазмы </w:t>
+        <w:t xml:space="preserve">В рамках сделанных </w:t>
+      </w:r>
+      <w:r>
+        <w:rPr>
+          <w:rFonts w:ascii="Cambria Math" w:hAnsi="Cambria Math"/>
+        </w:rPr>
+        <w:t>предположений</w:t>
+      </w:r>
+      <w:r>
+        <w:rPr>
+          <w:rFonts w:ascii="Cambria Math" w:hAnsi="Cambria Math"/>
+        </w:rPr>
+        <w:t xml:space="preserve"> тензор диэлектрической проницаемости плазмы </w:t>
       </w:r>
       <w:r>
         <w:rPr>
@@ -1975,7 +2059,14 @@
           <w:rPr>
             <w:rFonts w:ascii="Cambria Math" w:eastAsiaTheme="minorEastAsia" w:hAnsi="Cambria Math"/>
           </w:rPr>
-          <m:t>i</m:t>
+          <m:t/>
+        </m:r>
+        <w:proofErr w:type="gramStart"/>
+        <m:r>
+          <w:rPr>
+            <w:rFonts w:ascii="Cambria Math" w:eastAsiaTheme="minorEastAsia" w:hAnsi="Cambria Math"/>
+          </w:rPr>
+          <m:t/>
         </m:r>
       </m:oMath>
       <w:r>
@@ -1984,17 +2075,12 @@
         </w:rPr>
         <w:t>-</w:t>
       </w:r>
+      <w:proofErr w:type="gramEnd"/>
       <w:r>
         <w:rPr>
           <w:rFonts w:ascii="Cambria Math" w:eastAsiaTheme="minorEastAsia" w:hAnsi="Cambria Math"/>
         </w:rPr>
         <w:t>го направления.</w:t>
-      </w:r>
-      <w:r>
-        <w:rPr>
-          <w:rFonts w:ascii="Cambria Math" w:eastAsiaTheme="minorEastAsia" w:hAnsi="Cambria Math"/>
-        </w:rPr>
-        <w:t xml:space="preserve"> Двукратное вырождение корней отвечает факту наличия волн, имеющих одинаковые свойства, но бегущих в разных направлениях.</w:t>
       </w:r>
     </w:p>
     <w:p>
@@ -2637,7 +2723,75 @@
         <w:rPr>
           <w:rFonts w:ascii="Cambria Math" w:eastAsiaTheme="minorEastAsia" w:hAnsi="Cambria Math"/>
         </w:rPr>
-        <w:t xml:space="preserve">Из физических соображений ясно, что </w:t>
+        <w:t xml:space="preserve">Из того, что </w:t>
+      </w:r>
+      <m:oMath>
+        <m:f>
+          <m:fPr>
+            <m:type m:val="lin"/>
+            <m:ctrlPr>
+              <w:rPr>
+                <w:rFonts w:ascii="Cambria Math" w:eastAsiaTheme="minorEastAsia" w:hAnsi="Cambria Math"/>
+                <w:i/>
+              </w:rPr>
+            </m:ctrlPr>
+          </m:fPr>
+          <m:num>
+            <m:r>
+              <w:rPr>
+                <w:rFonts w:ascii="Cambria Math" w:eastAsiaTheme="minorEastAsia" w:hAnsi="Cambria Math"/>
+              </w:rPr>
+              <m:t>ω</m:t>
+            </m:r>
+            <m:sSub>
+              <m:sSubPr>
+                <m:ctrlPr>
+                  <w:rPr>
+                    <w:rFonts w:ascii="Cambria Math" w:eastAsiaTheme="minorEastAsia" w:hAnsi="Cambria Math"/>
+                    <w:i/>
+                  </w:rPr>
+                </m:ctrlPr>
+              </m:sSubPr>
+              <m:e>
+                <m:r>
+                  <w:rPr>
+                    <w:rFonts w:ascii="Cambria Math" w:eastAsiaTheme="minorEastAsia" w:hAnsi="Cambria Math"/>
+                  </w:rPr>
+                  <m:t>n</m:t>
+                </m:r>
+              </m:e>
+              <m:sub>
+                <m:r>
+                  <w:rPr>
+                    <w:rFonts w:ascii="Cambria Math" w:eastAsiaTheme="minorEastAsia" w:hAnsi="Cambria Math"/>
+                  </w:rPr>
+                  <m:t>y</m:t>
+                </m:r>
+              </m:sub>
+            </m:sSub>
+          </m:num>
+          <m:den>
+            <m:r>
+              <w:rPr>
+                <w:rFonts w:ascii="Cambria Math" w:eastAsiaTheme="minorEastAsia" w:hAnsi="Cambria Math"/>
+                <w:lang w:val="en-US"/>
+              </w:rPr>
+              <m:t>c</m:t>
+            </m:r>
+          </m:den>
+        </m:f>
+      </m:oMath>
+      <w:r>
+        <w:rPr>
+          <w:rFonts w:ascii="Cambria Math" w:eastAsiaTheme="minorEastAsia" w:hAnsi="Cambria Math"/>
+        </w:rPr>
+        <w:t xml:space="preserve"> </w:t>
+      </w:r>
+      <w:r>
+        <w:rPr>
+          <w:rFonts w:ascii="Cambria Math" w:eastAsiaTheme="minorEastAsia" w:hAnsi="Cambria Math"/>
+        </w:rPr>
+        <w:t xml:space="preserve">является сохраняющейся компонентой волнового вектора, а в вакууме её значение действительно, можно заключить, что </w:t>
       </w:r>
       <m:oMath>
         <m:sSubSup>
@@ -2679,125 +2833,117 @@
         <w:rPr>
           <w:rFonts w:ascii="Cambria Math" w:eastAsiaTheme="minorEastAsia" w:hAnsi="Cambria Math"/>
         </w:rPr>
-        <w:t xml:space="preserve"> должен быть неотрицателен</w:t>
-      </w:r>
-      <w:r>
-        <w:rPr>
-          <w:rFonts w:ascii="Cambria Math" w:eastAsiaTheme="minorEastAsia" w:hAnsi="Cambria Math"/>
-        </w:rPr>
-        <w:t xml:space="preserve">. Для этого необходимо и достаточно, чтобы </w:t>
+        <w:t xml:space="preserve"> является неотрицательной величиной. Из приведенных выше формул следует, что утверждение о неотрицательности </w:t>
       </w:r>
       <m:oMath>
-        <m:rad>
-          <m:radPr>
-            <m:degHide m:val="on"/>
+        <m:sSubSup>
+          <m:sSubSupPr>
             <m:ctrlPr>
               <w:rPr>
                 <w:rFonts w:ascii="Cambria Math" w:eastAsiaTheme="minorEastAsia" w:hAnsi="Cambria Math"/>
                 <w:i/>
               </w:rPr>
             </m:ctrlPr>
-          </m:radPr>
-          <m:deg/>
+          </m:sSubSupPr>
           <m:e>
             <m:r>
               <w:rPr>
                 <w:rFonts w:ascii="Cambria Math" w:eastAsiaTheme="minorEastAsia" w:hAnsi="Cambria Math"/>
-                <w:lang w:val="en-US"/>
               </w:rPr>
-              <m:t>G</m:t>
+              <m:t>n</m:t>
             </m:r>
           </m:e>
-        </m:rad>
-        <m:r>
-          <w:rPr>
-            <w:rFonts w:ascii="Cambria Math" w:eastAsiaTheme="minorEastAsia" w:hAnsi="Cambria Math"/>
-          </w:rPr>
-          <m:t>±ig</m:t>
-        </m:r>
-        <m:rad>
-          <m:radPr>
-            <m:degHide m:val="on"/>
-            <m:ctrlPr>
+          <m:sub>
+            <m:r>
               <w:rPr>
                 <w:rFonts w:ascii="Cambria Math" w:eastAsiaTheme="minorEastAsia" w:hAnsi="Cambria Math"/>
-                <w:i/>
               </w:rPr>
-            </m:ctrlPr>
-          </m:radPr>
-          <m:deg/>
-          <m:e>
-            <m:sSub>
-              <m:sSubPr>
-                <m:ctrlPr>
-                  <w:rPr>
-                    <w:rFonts w:ascii="Cambria Math" w:eastAsiaTheme="minorEastAsia" w:hAnsi="Cambria Math"/>
-                    <w:i/>
-                    <w:lang w:val="en-US"/>
-                  </w:rPr>
-                </m:ctrlPr>
-              </m:sSubPr>
-              <m:e>
-                <m:r>
-                  <w:rPr>
-                    <w:rFonts w:ascii="Cambria Math" w:eastAsiaTheme="minorEastAsia" w:hAnsi="Cambria Math"/>
-                    <w:lang w:val="en-US"/>
-                  </w:rPr>
-                  <m:t>ε</m:t>
-                </m:r>
-              </m:e>
-              <m:sub>
-                <m:r>
-                  <w:rPr>
-                    <w:rFonts w:ascii="Cambria Math" w:eastAsiaTheme="minorEastAsia" w:hAnsi="Cambria Math"/>
-                  </w:rPr>
-                  <m:t>∥</m:t>
-                </m:r>
-              </m:sub>
-            </m:sSub>
-          </m:e>
-        </m:rad>
-        <m:r>
-          <m:rPr>
-            <m:scr m:val="double-struck"/>
-          </m:rPr>
-          <w:rPr>
-            <w:rFonts w:ascii="Cambria Math" w:eastAsiaTheme="minorEastAsia" w:hAnsi="Cambria Math"/>
-          </w:rPr>
-          <m:t>∈R</m:t>
-        </m:r>
+              <m:t>y</m:t>
+            </m:r>
+          </m:sub>
+          <m:sup>
+            <m:r>
+              <w:rPr>
+                <w:rFonts w:ascii="Cambria Math" w:eastAsiaTheme="minorEastAsia" w:hAnsi="Cambria Math"/>
+              </w:rPr>
+              <m:t>2</m:t>
+            </m:r>
+          </m:sup>
+        </m:sSubSup>
       </m:oMath>
       <w:r>
         <w:rPr>
           <w:rFonts w:ascii="Cambria Math" w:eastAsiaTheme="minorEastAsia" w:hAnsi="Cambria Math"/>
         </w:rPr>
-        <w:t xml:space="preserve">, что равносильно утверждению </w:t>
-      </w:r>
-      <w:r>
-        <w:rPr>
-          <w:rFonts w:ascii="Cambria Math" w:eastAsiaTheme="minorEastAsia" w:hAnsi="Cambria Math"/>
-        </w:rPr>
-        <w:t xml:space="preserve"> </w:t>
+        <w:t xml:space="preserve"> равносильно утверждению </w:t>
       </w:r>
       <m:oMath>
         <m:r>
           <w:rPr>
             <w:rFonts w:ascii="Cambria Math" w:eastAsiaTheme="minorEastAsia" w:hAnsi="Cambria Math"/>
           </w:rPr>
-          <m:t>v&gt;1</m:t>
+          <m:t>v</m:t>
+        </m:r>
+        <m:r>
+          <w:rPr>
+            <w:rFonts w:ascii="Cambria Math" w:eastAsiaTheme="minorEastAsia" w:hAnsi="Cambria Math"/>
+          </w:rPr>
+          <m:t>≥</m:t>
+        </m:r>
+        <m:r>
+          <w:rPr>
+            <w:rFonts w:ascii="Cambria Math" w:eastAsiaTheme="minorEastAsia" w:hAnsi="Cambria Math"/>
+          </w:rPr>
+          <m:t>1</m:t>
         </m:r>
       </m:oMath>
       <w:r>
         <w:rPr>
           <w:rFonts w:ascii="Cambria Math" w:eastAsiaTheme="minorEastAsia" w:hAnsi="Cambria Math"/>
         </w:rPr>
-        <w:t>.</w:t>
-      </w:r>
-      <w:r>
-        <w:rPr>
-          <w:rFonts w:ascii="Cambria Math" w:eastAsiaTheme="minorEastAsia" w:hAnsi="Cambria Math"/>
-        </w:rPr>
-        <w:t xml:space="preserve"> В соответствии с этим </w:t>
+        <w:t xml:space="preserve">. Это означает, что взаимодействие нормальных мод, введенных в плоскослоистую </w:t>
+      </w:r>
+      <w:r>
+        <w:rPr>
+          <w:rFonts w:ascii="Cambria Math" w:eastAsiaTheme="minorEastAsia" w:hAnsi="Cambria Math"/>
+        </w:rPr>
+        <w:t>среду</w:t>
+      </w:r>
+      <w:r>
+        <w:rPr>
+          <w:rFonts w:ascii="Cambria Math" w:eastAsiaTheme="minorEastAsia" w:hAnsi="Cambria Math"/>
+        </w:rPr>
+        <w:t xml:space="preserve"> из вакуума возможно только</w:t>
+      </w:r>
+      <w:r>
+        <w:rPr>
+          <w:rFonts w:ascii="Cambria Math" w:eastAsiaTheme="minorEastAsia" w:hAnsi="Cambria Math"/>
+        </w:rPr>
+        <w:t xml:space="preserve"> в тех областях пространства, где концентрация плазмы превышает</w:t>
+      </w:r>
+      <w:r>
+        <w:rPr>
+          <w:rFonts w:ascii="Cambria Math" w:eastAsiaTheme="minorEastAsia" w:hAnsi="Cambria Math"/>
+        </w:rPr>
+        <w:t xml:space="preserve"> критическое значение.</w:t>
+      </w:r>
+      <w:r>
+        <w:rPr>
+          <w:rFonts w:ascii="Cambria Math" w:eastAsiaTheme="minorEastAsia" w:hAnsi="Cambria Math"/>
+        </w:rPr>
+        <w:t xml:space="preserve"> В соответствии с этим</w:t>
+      </w:r>
+      <w:r>
+        <w:rPr>
+          <w:rFonts w:ascii="Cambria Math" w:eastAsiaTheme="minorEastAsia" w:hAnsi="Cambria Math"/>
+        </w:rPr>
+        <w:t>,</w:t>
+      </w:r>
+      <w:r>
+        <w:rPr>
+          <w:rFonts w:ascii="Cambria Math" w:eastAsiaTheme="minorEastAsia" w:hAnsi="Cambria Math"/>
+        </w:rPr>
+        <w:t xml:space="preserve"> </w:t>
       </w:r>
       <w:r>
         <w:rPr>
@@ -3167,7 +3313,7 @@
               <wp:posOffset>-40640</wp:posOffset>
             </wp:positionH>
             <wp:positionV relativeFrom="paragraph">
-              <wp:posOffset>20320</wp:posOffset>
+              <wp:posOffset>43815</wp:posOffset>
             </wp:positionV>
             <wp:extent cx="3538220" cy="2257425"/>
             <wp:effectExtent l="19050" t="0" r="5080" b="0"/>
@@ -3232,7 +3378,13 @@
         <w:rPr>
           <w:rFonts w:ascii="Cambria Math" w:eastAsiaTheme="minorEastAsia" w:hAnsi="Cambria Math"/>
         </w:rPr>
-        <w:t xml:space="preserve">волны коеффициенты </w:t>
+        <w:t>волны коэ</w:t>
+      </w:r>
+      <w:r>
+        <w:rPr>
+          <w:rFonts w:ascii="Cambria Math" w:eastAsiaTheme="minorEastAsia" w:hAnsi="Cambria Math"/>
+        </w:rPr>
+        <w:t xml:space="preserve">ффициенты </w:t>
       </w:r>
       <m:oMath>
         <m:r>
@@ -3871,21 +4023,26 @@
         <w:rPr>
           <w:rFonts w:ascii="Cambria Math" w:eastAsiaTheme="minorEastAsia" w:hAnsi="Cambria Math"/>
         </w:rPr>
-        <w:t xml:space="preserve">С физической точки зрения интересен процесс поглощения обыкновенной волны, запущенной из вакуума. Доходя до точки отражения, туннелируя за неё, а </w:t>
-      </w:r>
-      <w:proofErr w:type="gramStart"/>
-      <w:r>
-        <w:rPr>
-          <w:rFonts w:ascii="Cambria Math" w:eastAsiaTheme="minorEastAsia" w:hAnsi="Cambria Math"/>
-        </w:rPr>
-        <w:t>затем</w:t>
-      </w:r>
-      <w:proofErr w:type="gramEnd"/>
-      <w:r>
-        <w:rPr>
-          <w:rFonts w:ascii="Cambria Math" w:eastAsiaTheme="minorEastAsia" w:hAnsi="Cambria Math"/>
-        </w:rPr>
-        <w:t xml:space="preserve"> трансформируясь в необыкновенную, такая волна способна достичь области верхнего гибридного резонанса, причем со стороны, противоположной стороне излучателя. Необыкновенная волна, запущенная из вакуума, поглощается обычным образом. Учитывая также взаимодействие двух веток необыкновенной волны в области резонанса, можно оценить область параметров, при которых поглощение максимально. Действительно, с точки зрения обыкновен</w:t>
+        <w:t xml:space="preserve">С физической точки зрения интересен процесс поглощения обыкновенной волны, запущенной из вакуума. Доходя до точки отражения, туннелируя </w:t>
+      </w:r>
+      <w:r>
+        <w:rPr>
+          <w:rFonts w:ascii="Cambria Math" w:eastAsiaTheme="minorEastAsia" w:hAnsi="Cambria Math"/>
+        </w:rPr>
+        <w:t xml:space="preserve">сквозь область непрозрачности, и, наконец, </w:t>
+      </w:r>
+      <w:r>
+        <w:rPr>
+          <w:rFonts w:ascii="Cambria Math" w:eastAsiaTheme="minorEastAsia" w:hAnsi="Cambria Math"/>
+        </w:rPr>
+        <w:t xml:space="preserve">трансформируясь в необыкновенную, такая волна способна достичь области верхнего гибридного резонанса, причем со стороны, противоположной стороне излучателя. Необыкновенная волна, запущенная из вакуума, поглощается обычным образом. Учитывая также взаимодействие двух веток необыкновенной волны в области резонанса, можно оценить область </w:t>
+      </w:r>
+      <w:r>
+        <w:rPr>
+          <w:rFonts w:ascii="Cambria Math" w:eastAsiaTheme="minorEastAsia" w:hAnsi="Cambria Math"/>
+        </w:rPr>
+        <w:lastRenderedPageBreak/>
+        <w:t>параметров, при которых поглощение максимально. Действительно, с точки зрения обыкновен</w:t>
       </w:r>
       <w:r>
         <w:rPr>
@@ -3897,14 +4054,7 @@
         <w:rPr>
           <w:rFonts w:ascii="Cambria Math" w:eastAsiaTheme="minorEastAsia" w:hAnsi="Cambria Math"/>
         </w:rPr>
-        <w:t xml:space="preserve"> туннелирования, однако в этом случае часть излучения отразится в виде необыкновенной волны. Этого можно избежать, если в излучение добавить обе поляризации </w:t>
-      </w:r>
-      <w:r>
-        <w:rPr>
-          <w:rFonts w:ascii="Cambria Math" w:eastAsiaTheme="minorEastAsia" w:hAnsi="Cambria Math"/>
-        </w:rPr>
-        <w:lastRenderedPageBreak/>
-        <w:t>одновременно, а соотношения между ними найти из условия равенства прямого и обратного туннелирования необыкновенных волн.</w:t>
+        <w:t xml:space="preserve"> туннелирования, однако в этом случае часть излучения отразится в виде необыкновенной волны. Этого можно избежать, если в излучение добавить обе поляризации одновременно, а соотношения между ними найти из условия равенства прямого и обратного туннелирования необыкновенных волн.</w:t>
       </w:r>
     </w:p>
     <w:p>
@@ -5605,25 +5755,48 @@
             </w:rPr>
             <m:t>=</m:t>
           </m:r>
-          <m:acc>
-            <m:accPr>
+          <m:sSub>
+            <m:sSubPr>
               <m:ctrlPr>
                 <w:rPr>
                   <w:rFonts w:ascii="Cambria Math" w:eastAsiaTheme="minorEastAsia" w:hAnsi="Cambria Math"/>
                   <w:i/>
                 </w:rPr>
               </m:ctrlPr>
-            </m:accPr>
+            </m:sSubPr>
             <m:e>
+              <m:acc>
+                <m:accPr>
+                  <m:ctrlPr>
+                    <w:rPr>
+                      <w:rFonts w:ascii="Cambria Math" w:eastAsiaTheme="minorEastAsia" w:hAnsi="Cambria Math"/>
+                      <w:i/>
+                    </w:rPr>
+                  </m:ctrlPr>
+                </m:accPr>
+                <m:e>
+                  <m:r>
+                    <w:rPr>
+                      <w:rFonts w:ascii="Cambria Math" w:eastAsiaTheme="minorEastAsia" w:hAnsi="Cambria Math"/>
+                      <w:lang w:val="en-US"/>
+                    </w:rPr>
+                    <m:t>U</m:t>
+                  </m:r>
+                </m:e>
+              </m:acc>
+            </m:e>
+            <m:sub>
               <m:r>
+                <m:rPr>
+                  <m:sty m:val="p"/>
+                </m:rPr>
                 <w:rPr>
                   <w:rFonts w:ascii="Cambria Math" w:eastAsiaTheme="minorEastAsia" w:hAnsi="Cambria Math"/>
-                  <w:lang w:val="en-US"/>
-                </w:rPr>
-                <m:t>U</m:t>
+                </w:rPr>
+                <m:t>Φ</m:t>
               </m:r>
-            </m:e>
-          </m:acc>
+            </m:sub>
+          </m:sSub>
           <m:r>
             <m:rPr>
               <m:sty m:val="p"/>
@@ -5945,6 +6118,7 @@
         <w:rPr>
           <w:rFonts w:ascii="Cambria Math" w:eastAsiaTheme="minorEastAsia" w:hAnsi="Cambria Math"/>
         </w:rPr>
+        <w:lastRenderedPageBreak/>
         <w:t xml:space="preserve">где </w:t>
       </w:r>
       <m:oMath>
@@ -5971,42 +6145,97 @@
         <w:rPr>
           <w:rFonts w:ascii="Cambria Math" w:eastAsiaTheme="minorEastAsia" w:hAnsi="Cambria Math"/>
         </w:rPr>
-        <w:t xml:space="preserve"> Оператор перехода </w:t>
+        <w:t xml:space="preserve"> Оператор перехода</w:t>
+      </w:r>
+      <w:r>
+        <w:rPr>
+          <w:rFonts w:ascii="Cambria Math" w:eastAsiaTheme="minorEastAsia" w:hAnsi="Cambria Math"/>
+        </w:rPr>
+        <w:t xml:space="preserve"> к </w:t>
+      </w:r>
+      <w:proofErr w:type="spellStart"/>
+      <w:proofErr w:type="gramStart"/>
+      <w:r>
+        <w:rPr>
+          <w:rFonts w:ascii="Cambria Math" w:eastAsiaTheme="minorEastAsia" w:hAnsi="Cambria Math"/>
+        </w:rPr>
+        <w:t>к</w:t>
+      </w:r>
+      <w:proofErr w:type="spellEnd"/>
+      <w:proofErr w:type="gramEnd"/>
+      <w:r>
+        <w:rPr>
+          <w:rFonts w:ascii="Cambria Math" w:eastAsiaTheme="minorEastAsia" w:hAnsi="Cambria Math"/>
+        </w:rPr>
+        <w:t xml:space="preserve"> выбранным модам </w:t>
       </w:r>
       <m:oMath>
-        <m:acc>
-          <m:accPr>
+        <m:sSub>
+          <m:sSubPr>
             <m:ctrlPr>
               <w:rPr>
                 <w:rFonts w:ascii="Cambria Math" w:eastAsiaTheme="minorEastAsia" w:hAnsi="Cambria Math"/>
                 <w:i/>
-                <w:lang w:val="en-US"/>
               </w:rPr>
             </m:ctrlPr>
-          </m:accPr>
+          </m:sSubPr>
           <m:e>
+            <m:acc>
+              <m:accPr>
+                <m:ctrlPr>
+                  <w:rPr>
+                    <w:rFonts w:ascii="Cambria Math" w:eastAsiaTheme="minorEastAsia" w:hAnsi="Cambria Math"/>
+                    <w:i/>
+                  </w:rPr>
+                </m:ctrlPr>
+              </m:accPr>
+              <m:e>
+                <m:r>
+                  <w:rPr>
+                    <w:rFonts w:ascii="Cambria Math" w:eastAsiaTheme="minorEastAsia" w:hAnsi="Cambria Math"/>
+                    <w:lang w:val="en-US"/>
+                  </w:rPr>
+                  <m:t>U</m:t>
+                </m:r>
+              </m:e>
+            </m:acc>
+          </m:e>
+          <m:sub>
             <m:r>
+              <m:rPr>
+                <m:sty m:val="p"/>
+              </m:rPr>
               <w:rPr>
                 <w:rFonts w:ascii="Cambria Math" w:eastAsiaTheme="minorEastAsia" w:hAnsi="Cambria Math"/>
-                <w:lang w:val="en-US"/>
               </w:rPr>
-              <m:t>U</m:t>
+              <m:t>Φ</m:t>
             </m:r>
-          </m:e>
-        </m:acc>
+          </m:sub>
+        </m:sSub>
       </m:oMath>
       <w:r>
         <w:rPr>
           <w:rFonts w:ascii="Cambria Math" w:eastAsiaTheme="minorEastAsia" w:hAnsi="Cambria Math"/>
         </w:rPr>
-        <w:t xml:space="preserve"> состоит из векторов-столбцов, каждый из которых представляет из </w:t>
-      </w:r>
-      <w:r>
-        <w:rPr>
-          <w:rFonts w:ascii="Cambria Math" w:eastAsiaTheme="minorEastAsia" w:hAnsi="Cambria Math"/>
-        </w:rPr>
-        <w:lastRenderedPageBreak/>
-        <w:t xml:space="preserve">себя одну из мод, записанную в координатах </w:t>
+        <w:t xml:space="preserve"> </w:t>
+      </w:r>
+      <w:r>
+        <w:rPr>
+          <w:rFonts w:ascii="Cambria Math" w:eastAsiaTheme="minorEastAsia" w:hAnsi="Cambria Math"/>
+        </w:rPr>
+        <w:t>состоит из векторов-столбцов, к</w:t>
+      </w:r>
+      <w:r>
+        <w:rPr>
+          <w:rFonts w:ascii="Cambria Math" w:eastAsiaTheme="minorEastAsia" w:hAnsi="Cambria Math"/>
+        </w:rPr>
+        <w:t>аждый из которых представляет собой</w:t>
+      </w:r>
+      <w:r>
+        <w:rPr>
+          <w:rFonts w:ascii="Cambria Math" w:eastAsiaTheme="minorEastAsia" w:hAnsi="Cambria Math"/>
+        </w:rPr>
+        <w:t xml:space="preserve"> одну из мод, записанную в координатах </w:t>
       </w:r>
       <w:r>
         <w:rPr>
@@ -6119,25 +6348,48 @@
               </m:ctrlPr>
             </m:sSupPr>
             <m:e>
-              <m:acc>
-                <m:accPr>
+              <m:sSub>
+                <m:sSubPr>
                   <m:ctrlPr>
                     <w:rPr>
                       <w:rFonts w:ascii="Cambria Math" w:eastAsiaTheme="minorEastAsia" w:hAnsi="Cambria Math"/>
                       <w:i/>
                     </w:rPr>
                   </m:ctrlPr>
-                </m:accPr>
+                </m:sSubPr>
                 <m:e>
+                  <m:acc>
+                    <m:accPr>
+                      <m:ctrlPr>
+                        <w:rPr>
+                          <w:rFonts w:ascii="Cambria Math" w:eastAsiaTheme="minorEastAsia" w:hAnsi="Cambria Math"/>
+                          <w:i/>
+                        </w:rPr>
+                      </m:ctrlPr>
+                    </m:accPr>
+                    <m:e>
+                      <m:r>
+                        <w:rPr>
+                          <w:rFonts w:ascii="Cambria Math" w:eastAsiaTheme="minorEastAsia" w:hAnsi="Cambria Math"/>
+                          <w:lang w:val="en-US"/>
+                        </w:rPr>
+                        <m:t>U</m:t>
+                      </m:r>
+                    </m:e>
+                  </m:acc>
+                </m:e>
+                <m:sub>
                   <m:r>
+                    <m:rPr>
+                      <m:sty m:val="p"/>
+                    </m:rPr>
                     <w:rPr>
                       <w:rFonts w:ascii="Cambria Math" w:eastAsiaTheme="minorEastAsia" w:hAnsi="Cambria Math"/>
-                      <w:lang w:val="en-US"/>
-                    </w:rPr>
-                    <m:t>U</m:t>
+                    </w:rPr>
+                    <m:t>Φ</m:t>
                   </m:r>
-                </m:e>
-              </m:acc>
+                </m:sub>
+              </m:sSub>
             </m:e>
             <m:sup>
               <m:r>
@@ -6214,51 +6466,21 @@
                   </m:r>
                 </m:e>
               </m:acc>
-              <m:acc>
-                <m:accPr>
+              <m:sSub>
+                <m:sSubPr>
                   <m:ctrlPr>
                     <w:rPr>
                       <w:rFonts w:ascii="Cambria Math" w:eastAsiaTheme="minorEastAsia" w:hAnsi="Cambria Math"/>
                       <w:i/>
                     </w:rPr>
                   </m:ctrlPr>
-                </m:accPr>
+                </m:sSubPr>
                 <m:e>
-                  <m:r>
-                    <w:rPr>
-                      <w:rFonts w:ascii="Cambria Math" w:eastAsiaTheme="minorEastAsia" w:hAnsi="Cambria Math"/>
-                    </w:rPr>
-                    <m:t>U</m:t>
-                  </m:r>
-                </m:e>
-              </m:acc>
-              <m:r>
-                <w:rPr>
-                  <w:rFonts w:ascii="Cambria Math" w:eastAsiaTheme="minorEastAsia" w:hAnsi="Cambria Math"/>
-                </w:rPr>
-                <m:t>-</m:t>
-              </m:r>
-              <m:f>
-                <m:fPr>
-                  <m:ctrlPr>
-                    <w:rPr>
-                      <w:rFonts w:ascii="Cambria Math" w:eastAsiaTheme="minorEastAsia" w:hAnsi="Cambria Math"/>
-                      <w:i/>
-                    </w:rPr>
-                  </m:ctrlPr>
-                </m:fPr>
-                <m:num>
-                  <m:r>
-                    <w:rPr>
-                      <w:rFonts w:ascii="Cambria Math" w:hAnsi="Cambria Math"/>
-                    </w:rPr>
-                    <m:t>d</m:t>
-                  </m:r>
                   <m:acc>
                     <m:accPr>
                       <m:ctrlPr>
                         <w:rPr>
-                          <w:rFonts w:ascii="Cambria Math" w:hAnsi="Cambria Math"/>
+                          <w:rFonts w:ascii="Cambria Math" w:eastAsiaTheme="minorEastAsia" w:hAnsi="Cambria Math"/>
                           <w:i/>
                         </w:rPr>
                       </m:ctrlPr>
@@ -6266,12 +6488,90 @@
                     <m:e>
                       <m:r>
                         <w:rPr>
-                          <w:rFonts w:ascii="Cambria Math" w:hAnsi="Cambria Math"/>
+                          <w:rFonts w:ascii="Cambria Math" w:eastAsiaTheme="minorEastAsia" w:hAnsi="Cambria Math"/>
+                          <w:lang w:val="en-US"/>
                         </w:rPr>
                         <m:t>U</m:t>
                       </m:r>
                     </m:e>
                   </m:acc>
+                </m:e>
+                <m:sub>
+                  <m:r>
+                    <m:rPr>
+                      <m:sty m:val="p"/>
+                    </m:rPr>
+                    <w:rPr>
+                      <w:rFonts w:ascii="Cambria Math" w:eastAsiaTheme="minorEastAsia" w:hAnsi="Cambria Math"/>
+                    </w:rPr>
+                    <m:t>Φ</m:t>
+                  </m:r>
+                </m:sub>
+              </m:sSub>
+              <m:r>
+                <w:rPr>
+                  <w:rFonts w:ascii="Cambria Math" w:eastAsiaTheme="minorEastAsia" w:hAnsi="Cambria Math"/>
+                </w:rPr>
+                <m:t>-</m:t>
+              </m:r>
+              <m:f>
+                <m:fPr>
+                  <m:ctrlPr>
+                    <w:rPr>
+                      <w:rFonts w:ascii="Cambria Math" w:eastAsiaTheme="minorEastAsia" w:hAnsi="Cambria Math"/>
+                      <w:i/>
+                    </w:rPr>
+                  </m:ctrlPr>
+                </m:fPr>
+                <m:num>
+                  <m:r>
+                    <w:rPr>
+                      <w:rFonts w:ascii="Cambria Math" w:hAnsi="Cambria Math"/>
+                    </w:rPr>
+                    <m:t>d</m:t>
+                  </m:r>
+                  <m:sSub>
+                    <m:sSubPr>
+                      <m:ctrlPr>
+                        <w:rPr>
+                          <w:rFonts w:ascii="Cambria Math" w:eastAsiaTheme="minorEastAsia" w:hAnsi="Cambria Math"/>
+                          <w:i/>
+                        </w:rPr>
+                      </m:ctrlPr>
+                    </m:sSubPr>
+                    <m:e>
+                      <m:acc>
+                        <m:accPr>
+                          <m:ctrlPr>
+                            <w:rPr>
+                              <w:rFonts w:ascii="Cambria Math" w:eastAsiaTheme="minorEastAsia" w:hAnsi="Cambria Math"/>
+                              <w:i/>
+                            </w:rPr>
+                          </m:ctrlPr>
+                        </m:accPr>
+                        <m:e>
+                          <m:r>
+                            <w:rPr>
+                              <w:rFonts w:ascii="Cambria Math" w:eastAsiaTheme="minorEastAsia" w:hAnsi="Cambria Math"/>
+                              <w:lang w:val="en-US"/>
+                            </w:rPr>
+                            <m:t>U</m:t>
+                          </m:r>
+                        </m:e>
+                      </m:acc>
+                    </m:e>
+                    <m:sub>
+                      <m:r>
+                        <m:rPr>
+                          <m:sty m:val="p"/>
+                        </m:rPr>
+                        <w:rPr>
+                          <w:rFonts w:ascii="Cambria Math" w:eastAsiaTheme="minorEastAsia" w:hAnsi="Cambria Math"/>
+                        </w:rPr>
+                        <m:t>Φ</m:t>
+                      </m:r>
+                    </m:sub>
+                  </m:sSub>
                 </m:num>
                 <m:den>
                   <m:r>
@@ -6299,8 +6599,8 @@
             </w:rPr>
             <m:t>=</m:t>
           </m:r>
-          <m:acc>
-            <m:accPr>
+          <m:sSub>
+            <m:sSubPr>
               <m:ctrlPr>
                 <w:rPr>
                   <w:rFonts w:ascii="Cambria Math" w:eastAsiaTheme="minorEastAsia" w:hAnsi="Cambria Math"/>
@@ -6308,17 +6608,42 @@
                   <w:lang w:val="en-US"/>
                 </w:rPr>
               </m:ctrlPr>
-            </m:accPr>
+            </m:sSubPr>
             <m:e>
+              <m:acc>
+                <m:accPr>
+                  <m:ctrlPr>
+                    <w:rPr>
+                      <w:rFonts w:ascii="Cambria Math" w:eastAsiaTheme="minorEastAsia" w:hAnsi="Cambria Math"/>
+                      <w:i/>
+                      <w:lang w:val="en-US"/>
+                    </w:rPr>
+                  </m:ctrlPr>
+                </m:accPr>
+                <m:e>
+                  <m:r>
+                    <w:rPr>
+                      <w:rFonts w:ascii="Cambria Math" w:eastAsiaTheme="minorEastAsia" w:hAnsi="Cambria Math"/>
+                      <w:lang w:val="en-US"/>
+                    </w:rPr>
+                    <m:t>D</m:t>
+                  </m:r>
+                </m:e>
+              </m:acc>
+            </m:e>
+            <m:sub>
               <m:r>
+                <m:rPr>
+                  <m:sty m:val="p"/>
+                </m:rPr>
                 <w:rPr>
                   <w:rFonts w:ascii="Cambria Math" w:eastAsiaTheme="minorEastAsia" w:hAnsi="Cambria Math"/>
                   <w:lang w:val="en-US"/>
                 </w:rPr>
-                <m:t>D</m:t>
+                <m:t>Φ</m:t>
               </m:r>
-            </m:e>
-          </m:acc>
+            </m:sub>
+          </m:sSub>
           <m:r>
             <m:rPr>
               <m:sty m:val="p"/>
@@ -6343,7 +6668,13 @@
         <w:rPr>
           <w:rFonts w:ascii="Cambria Math" w:eastAsiaTheme="minorEastAsia" w:hAnsi="Cambria Math"/>
         </w:rPr>
-        <w:t xml:space="preserve">Для определения коэффициентов трансформации одной собственной моды плазмы в другую нам в любом случае понадобится представление </w:t>
+        <w:t xml:space="preserve">Для изучения распространения в плазме обыкновенной или необыкновенной волны </w:t>
+      </w:r>
+      <w:r>
+        <w:rPr>
+          <w:rFonts w:ascii="Cambria Math" w:eastAsiaTheme="minorEastAsia" w:hAnsi="Cambria Math"/>
+        </w:rPr>
+        <w:t xml:space="preserve">нам в любом случае понадобится представление </w:t>
       </w:r>
       <w:r>
         <w:rPr>
@@ -6965,8 +7296,28 @@
                 <w:rPr>
                   <w:rFonts w:ascii="Cambria Math" w:hAnsi="Cambria Math"/>
                 </w:rPr>
-                <m:t>dR</m:t>
+                <m:t>d</m:t>
               </m:r>
+              <m:acc>
+                <m:accPr>
+                  <m:ctrlPr>
+                    <w:rPr>
+                      <w:rFonts w:ascii="Cambria Math" w:eastAsiaTheme="minorEastAsia" w:hAnsi="Cambria Math"/>
+                      <w:i/>
+                      <w:lang w:val="en-US"/>
+                    </w:rPr>
+                  </m:ctrlPr>
+                </m:accPr>
+                <m:e>
+                  <m:r>
+                    <w:rPr>
+                      <w:rFonts w:ascii="Cambria Math" w:eastAsiaTheme="minorEastAsia" w:hAnsi="Cambria Math"/>
+                      <w:lang w:val="en-US"/>
+                    </w:rPr>
+                    <m:t>R</m:t>
+                  </m:r>
+                </m:e>
+              </m:acc>
             </m:num>
             <m:den>
               <m:r>
@@ -6981,8 +7332,28 @@
             <w:rPr>
               <w:rFonts w:ascii="Cambria Math" w:eastAsiaTheme="minorEastAsia" w:hAnsi="Cambria Math"/>
             </w:rPr>
-            <m:t>=R</m:t>
+            <m:t>=</m:t>
           </m:r>
+          <m:acc>
+            <m:accPr>
+              <m:ctrlPr>
+                <w:rPr>
+                  <w:rFonts w:ascii="Cambria Math" w:eastAsiaTheme="minorEastAsia" w:hAnsi="Cambria Math"/>
+                  <w:i/>
+                  <w:lang w:val="en-US"/>
+                </w:rPr>
+              </m:ctrlPr>
+            </m:accPr>
+            <m:e>
+              <m:r>
+                <w:rPr>
+                  <w:rFonts w:ascii="Cambria Math" w:eastAsiaTheme="minorEastAsia" w:hAnsi="Cambria Math"/>
+                  <w:lang w:val="en-US"/>
+                </w:rPr>
+                <m:t>R</m:t>
+              </m:r>
+            </m:e>
+          </m:acc>
           <m:sSub>
             <m:sSubPr>
               <m:ctrlPr>
@@ -6993,12 +7364,24 @@
               </m:ctrlPr>
             </m:sSubPr>
             <m:e>
-              <m:r>
-                <w:rPr>
-                  <w:rFonts w:ascii="Cambria Math" w:eastAsiaTheme="minorEastAsia" w:hAnsi="Cambria Math"/>
-                </w:rPr>
-                <m:t>D</m:t>
-              </m:r>
+              <m:acc>
+                <m:accPr>
+                  <m:ctrlPr>
+                    <w:rPr>
+                      <w:rFonts w:ascii="Cambria Math" w:eastAsiaTheme="minorEastAsia" w:hAnsi="Cambria Math"/>
+                      <w:i/>
+                    </w:rPr>
+                  </m:ctrlPr>
+                </m:accPr>
+                <m:e>
+                  <m:r>
+                    <w:rPr>
+                      <w:rFonts w:ascii="Cambria Math" w:eastAsiaTheme="minorEastAsia" w:hAnsi="Cambria Math"/>
+                    </w:rPr>
+                    <m:t>D</m:t>
+                  </m:r>
+                </m:e>
+              </m:acc>
             </m:e>
             <m:sub>
               <m:r>
@@ -7009,12 +7392,52 @@
               </m:r>
             </m:sub>
           </m:sSub>
+          <m:acc>
+            <m:accPr>
+              <m:ctrlPr>
+                <w:rPr>
+                  <w:rFonts w:ascii="Cambria Math" w:eastAsiaTheme="minorEastAsia" w:hAnsi="Cambria Math"/>
+                  <w:i/>
+                  <w:lang w:val="en-US"/>
+                </w:rPr>
+              </m:ctrlPr>
+            </m:accPr>
+            <m:e>
+              <m:r>
+                <w:rPr>
+                  <w:rFonts w:ascii="Cambria Math" w:eastAsiaTheme="minorEastAsia" w:hAnsi="Cambria Math"/>
+                  <w:lang w:val="en-US"/>
+                </w:rPr>
+                <m:t>R</m:t>
+              </m:r>
+            </m:e>
+          </m:acc>
           <m:r>
             <w:rPr>
               <w:rFonts w:ascii="Cambria Math" w:eastAsiaTheme="minorEastAsia" w:hAnsi="Cambria Math"/>
             </w:rPr>
-            <m:t>R+R</m:t>
+            <m:t>+</m:t>
           </m:r>
+          <m:acc>
+            <m:accPr>
+              <m:ctrlPr>
+                <w:rPr>
+                  <w:rFonts w:ascii="Cambria Math" w:eastAsiaTheme="minorEastAsia" w:hAnsi="Cambria Math"/>
+                  <w:i/>
+                  <w:lang w:val="en-US"/>
+                </w:rPr>
+              </m:ctrlPr>
+            </m:accPr>
+            <m:e>
+              <m:r>
+                <w:rPr>
+                  <w:rFonts w:ascii="Cambria Math" w:eastAsiaTheme="minorEastAsia" w:hAnsi="Cambria Math"/>
+                  <w:lang w:val="en-US"/>
+                </w:rPr>
+                <m:t>R</m:t>
+              </m:r>
+            </m:e>
+          </m:acc>
           <m:sSub>
             <m:sSubPr>
               <m:ctrlPr>
@@ -7025,12 +7448,24 @@
               </m:ctrlPr>
             </m:sSubPr>
             <m:e>
-              <m:r>
-                <w:rPr>
-                  <w:rFonts w:ascii="Cambria Math" w:eastAsiaTheme="minorEastAsia" w:hAnsi="Cambria Math"/>
-                </w:rPr>
-                <m:t>D</m:t>
-              </m:r>
+              <m:acc>
+                <m:accPr>
+                  <m:ctrlPr>
+                    <w:rPr>
+                      <w:rFonts w:ascii="Cambria Math" w:eastAsiaTheme="minorEastAsia" w:hAnsi="Cambria Math"/>
+                      <w:i/>
+                    </w:rPr>
+                  </m:ctrlPr>
+                </m:accPr>
+                <m:e>
+                  <m:r>
+                    <w:rPr>
+                      <w:rFonts w:ascii="Cambria Math" w:eastAsiaTheme="minorEastAsia" w:hAnsi="Cambria Math"/>
+                    </w:rPr>
+                    <m:t>D</m:t>
+                  </m:r>
+                </m:e>
+              </m:acc>
             </m:e>
             <m:sub>
               <m:r>
@@ -7057,12 +7492,24 @@
               </m:ctrlPr>
             </m:sSubPr>
             <m:e>
-              <m:r>
-                <w:rPr>
-                  <w:rFonts w:ascii="Cambria Math" w:eastAsiaTheme="minorEastAsia" w:hAnsi="Cambria Math"/>
-                </w:rPr>
-                <m:t>D</m:t>
-              </m:r>
+              <m:acc>
+                <m:accPr>
+                  <m:ctrlPr>
+                    <w:rPr>
+                      <w:rFonts w:ascii="Cambria Math" w:eastAsiaTheme="minorEastAsia" w:hAnsi="Cambria Math"/>
+                      <w:i/>
+                    </w:rPr>
+                  </m:ctrlPr>
+                </m:accPr>
+                <m:e>
+                  <m:r>
+                    <w:rPr>
+                      <w:rFonts w:ascii="Cambria Math" w:eastAsiaTheme="minorEastAsia" w:hAnsi="Cambria Math"/>
+                    </w:rPr>
+                    <m:t>D</m:t>
+                  </m:r>
+                </m:e>
+              </m:acc>
             </m:e>
             <m:sub>
               <m:r>
@@ -7073,11 +7520,31 @@
               </m:r>
             </m:sub>
           </m:sSub>
+          <m:acc>
+            <m:accPr>
+              <m:ctrlPr>
+                <w:rPr>
+                  <w:rFonts w:ascii="Cambria Math" w:eastAsiaTheme="minorEastAsia" w:hAnsi="Cambria Math"/>
+                  <w:i/>
+                  <w:lang w:val="en-US"/>
+                </w:rPr>
+              </m:ctrlPr>
+            </m:accPr>
+            <m:e>
+              <m:r>
+                <w:rPr>
+                  <w:rFonts w:ascii="Cambria Math" w:eastAsiaTheme="minorEastAsia" w:hAnsi="Cambria Math"/>
+                  <w:lang w:val="en-US"/>
+                </w:rPr>
+                <m:t>R</m:t>
+              </m:r>
+            </m:e>
+          </m:acc>
           <m:r>
             <w:rPr>
               <w:rFonts w:ascii="Cambria Math" w:eastAsiaTheme="minorEastAsia" w:hAnsi="Cambria Math"/>
             </w:rPr>
-            <m:t>R-</m:t>
+            <m:t>-</m:t>
           </m:r>
           <m:sSub>
             <m:sSubPr>
@@ -7089,12 +7556,24 @@
               </m:ctrlPr>
             </m:sSubPr>
             <m:e>
-              <m:r>
-                <w:rPr>
-                  <w:rFonts w:ascii="Cambria Math" w:eastAsiaTheme="minorEastAsia" w:hAnsi="Cambria Math"/>
-                </w:rPr>
-                <m:t>D</m:t>
-              </m:r>
+              <m:acc>
+                <m:accPr>
+                  <m:ctrlPr>
+                    <w:rPr>
+                      <w:rFonts w:ascii="Cambria Math" w:eastAsiaTheme="minorEastAsia" w:hAnsi="Cambria Math"/>
+                      <w:i/>
+                    </w:rPr>
+                  </m:ctrlPr>
+                </m:accPr>
+                <m:e>
+                  <m:r>
+                    <w:rPr>
+                      <w:rFonts w:ascii="Cambria Math" w:eastAsiaTheme="minorEastAsia" w:hAnsi="Cambria Math"/>
+                    </w:rPr>
+                    <m:t>D</m:t>
+                  </m:r>
+                </m:e>
+              </m:acc>
             </m:e>
             <m:sub>
               <m:r>
@@ -7132,12 +7611,24 @@
             </m:ctrlPr>
           </m:sSubPr>
           <m:e>
-            <m:r>
-              <w:rPr>
-                <w:rFonts w:ascii="Cambria Math" w:eastAsiaTheme="minorEastAsia" w:hAnsi="Cambria Math"/>
-              </w:rPr>
-              <m:t>D</m:t>
-            </m:r>
+            <m:acc>
+              <m:accPr>
+                <m:ctrlPr>
+                  <w:rPr>
+                    <w:rFonts w:ascii="Cambria Math" w:eastAsiaTheme="minorEastAsia" w:hAnsi="Cambria Math"/>
+                    <w:i/>
+                  </w:rPr>
+                </m:ctrlPr>
+              </m:accPr>
+              <m:e>
+                <m:r>
+                  <w:rPr>
+                    <w:rFonts w:ascii="Cambria Math" w:eastAsiaTheme="minorEastAsia" w:hAnsi="Cambria Math"/>
+                  </w:rPr>
+                  <m:t>D</m:t>
+                </m:r>
+              </m:e>
+            </m:acc>
           </m:e>
           <m:sub>
             <m:r>
@@ -7162,12 +7653,24 @@
         <w:t xml:space="preserve">матрицы 2х2, получающиеся из матрицы </w:t>
       </w:r>
       <m:oMath>
-        <m:r>
-          <w:rPr>
-            <w:rFonts w:ascii="Cambria Math" w:eastAsiaTheme="minorEastAsia" w:hAnsi="Cambria Math"/>
-          </w:rPr>
-          <m:t>D</m:t>
-        </m:r>
+        <m:acc>
+          <m:accPr>
+            <m:ctrlPr>
+              <w:rPr>
+                <w:rFonts w:ascii="Cambria Math" w:eastAsiaTheme="minorEastAsia" w:hAnsi="Cambria Math"/>
+                <w:i/>
+              </w:rPr>
+            </m:ctrlPr>
+          </m:accPr>
+          <m:e>
+            <m:r>
+              <w:rPr>
+                <w:rFonts w:ascii="Cambria Math" w:eastAsiaTheme="minorEastAsia" w:hAnsi="Cambria Math"/>
+              </w:rPr>
+              <m:t>D</m:t>
+            </m:r>
+          </m:e>
+        </m:acc>
       </m:oMath>
       <w:r>
         <w:rPr>
@@ -7242,53 +7745,79 @@
         <w:t xml:space="preserve">матрицы </w:t>
       </w:r>
       <m:oMath>
+        <m:acc>
+          <m:accPr>
+            <m:ctrlPr>
+              <w:rPr>
+                <w:rFonts w:ascii="Cambria Math" w:eastAsiaTheme="minorEastAsia" w:hAnsi="Cambria Math"/>
+                <w:i/>
+              </w:rPr>
+            </m:ctrlPr>
+          </m:accPr>
+          <m:e>
+            <m:r>
+              <w:rPr>
+                <w:rFonts w:ascii="Cambria Math" w:eastAsiaTheme="minorEastAsia" w:hAnsi="Cambria Math"/>
+              </w:rPr>
+              <m:t>R</m:t>
+            </m:r>
+          </m:e>
+        </m:acc>
+      </m:oMath>
+      <w:r>
+        <w:rPr>
+          <w:rFonts w:ascii="Cambria Math" w:eastAsiaTheme="minorEastAsia" w:hAnsi="Cambria Math"/>
+        </w:rPr>
+        <w:t xml:space="preserve"> </w:t>
+      </w:r>
+      <w:r>
+        <w:rPr>
+          <w:rFonts w:ascii="Cambria Math" w:eastAsiaTheme="minorEastAsia" w:hAnsi="Cambria Math"/>
+        </w:rPr>
+        <w:t>представляет собой</w:t>
+      </w:r>
+      <w:r>
+        <w:rPr>
+          <w:rFonts w:ascii="Cambria Math" w:eastAsiaTheme="minorEastAsia" w:hAnsi="Cambria Math"/>
+        </w:rPr>
+        <w:t xml:space="preserve"> коэффициент отражения </w:t>
+      </w:r>
+      <m:oMath>
         <m:r>
           <w:rPr>
             <w:rFonts w:ascii="Cambria Math" w:eastAsiaTheme="minorEastAsia" w:hAnsi="Cambria Math"/>
           </w:rPr>
-          <m:t>R</m:t>
+          <m:t/>
+        </m:r>
+        <w:proofErr w:type="gramStart"/>
+        <m:r>
+          <w:rPr>
+            <w:rFonts w:ascii="Cambria Math" w:eastAsiaTheme="minorEastAsia" w:hAnsi="Cambria Math"/>
+          </w:rPr>
+          <m:t/>
         </m:r>
       </m:oMath>
       <w:r>
         <w:rPr>
           <w:rFonts w:ascii="Cambria Math" w:eastAsiaTheme="minorEastAsia" w:hAnsi="Cambria Math"/>
         </w:rPr>
-        <w:t xml:space="preserve"> </w:t>
-      </w:r>
-      <w:r>
-        <w:rPr>
-          <w:rFonts w:ascii="Cambria Math" w:eastAsiaTheme="minorEastAsia" w:hAnsi="Cambria Math"/>
-        </w:rPr>
-        <w:t xml:space="preserve">представляет из себя коэффициент отражения </w:t>
-      </w:r>
-      <w:proofErr w:type="spellStart"/>
-      <w:r>
-        <w:rPr>
-          <w:rFonts w:ascii="Cambria Math" w:eastAsiaTheme="minorEastAsia" w:hAnsi="Cambria Math"/>
-          <w:lang w:val="en-US"/>
-        </w:rPr>
-        <w:t>i</w:t>
-      </w:r>
-      <w:proofErr w:type="spellEnd"/>
-      <w:r>
-        <w:rPr>
-          <w:rFonts w:ascii="Cambria Math" w:eastAsiaTheme="minorEastAsia" w:hAnsi="Cambria Math"/>
-        </w:rPr>
         <w:t>-</w:t>
       </w:r>
+      <w:proofErr w:type="gramEnd"/>
       <w:r>
         <w:rPr>
           <w:rFonts w:ascii="Cambria Math" w:eastAsiaTheme="minorEastAsia" w:hAnsi="Cambria Math"/>
         </w:rPr>
         <w:t xml:space="preserve">ой моды в </w:t>
       </w:r>
-      <w:r>
-        <w:rPr>
-          <w:rFonts w:ascii="Cambria Math" w:eastAsiaTheme="minorEastAsia" w:hAnsi="Cambria Math"/>
-          <w:lang w:val="en-US"/>
-        </w:rPr>
-        <w:t>j</w:t>
-      </w:r>
+      <m:oMath>
+        <m:r>
+          <w:rPr>
+            <w:rFonts w:ascii="Cambria Math" w:eastAsiaTheme="minorEastAsia" w:hAnsi="Cambria Math"/>
+          </w:rPr>
+          <m:t>j</m:t>
+        </m:r>
+      </m:oMath>
       <w:r>
         <w:rPr>
           <w:rFonts w:ascii="Cambria Math" w:eastAsiaTheme="minorEastAsia" w:hAnsi="Cambria Math"/>
@@ -7373,7 +7902,159 @@
         <w:rPr>
           <w:rFonts w:ascii="Cambria Math" w:eastAsiaTheme="minorEastAsia" w:hAnsi="Cambria Math"/>
         </w:rPr>
-        <w:t>Проинтегрировав уравнение на оператор отражения слева направо, можно применить его к конкретной поляризации падающей волны, найти таким образом волну отраженную, а затем вычислить величину поглощения в слое как нормированную разность потоков энергии в падающей и отраженной волнах. Эффектом прохождения волны за слой мы пренебрегаем, считая его несущественным ввиду высокой частоты излучения и, таким образом, большой протяженности области туннелирования.</w:t>
+        <w:t xml:space="preserve">Проинтегрировав уравнение </w:t>
+      </w:r>
+      <w:proofErr w:type="gramStart"/>
+      <w:r>
+        <w:rPr>
+          <w:rFonts w:ascii="Cambria Math" w:eastAsiaTheme="minorEastAsia" w:hAnsi="Cambria Math"/>
+        </w:rPr>
+        <w:t>на</w:t>
+      </w:r>
+      <w:proofErr w:type="gramEnd"/>
+      <w:r>
+        <w:rPr>
+          <w:rFonts w:ascii="Cambria Math" w:eastAsiaTheme="minorEastAsia" w:hAnsi="Cambria Math"/>
+        </w:rPr>
+        <w:t xml:space="preserve"> </w:t>
+      </w:r>
+      <w:proofErr w:type="gramStart"/>
+      <w:r>
+        <w:rPr>
+          <w:rFonts w:ascii="Cambria Math" w:eastAsiaTheme="minorEastAsia" w:hAnsi="Cambria Math"/>
+        </w:rPr>
+        <w:t>оператор</w:t>
+      </w:r>
+      <w:proofErr w:type="gramEnd"/>
+      <w:r>
+        <w:rPr>
+          <w:rFonts w:ascii="Cambria Math" w:eastAsiaTheme="minorEastAsia" w:hAnsi="Cambria Math"/>
+        </w:rPr>
+        <w:t xml:space="preserve"> отражения </w:t>
+      </w:r>
+      <w:r>
+        <w:rPr>
+          <w:rFonts w:ascii="Cambria Math" w:eastAsiaTheme="minorEastAsia" w:hAnsi="Cambria Math"/>
+        </w:rPr>
+        <w:t>справа налево</w:t>
+      </w:r>
+      <w:r>
+        <w:rPr>
+          <w:rFonts w:ascii="Cambria Math" w:eastAsiaTheme="minorEastAsia" w:hAnsi="Cambria Math"/>
+        </w:rPr>
+        <w:t>, можно применить его к конкретной поляризации падающе</w:t>
+      </w:r>
+      <w:r>
+        <w:rPr>
+          <w:rFonts w:ascii="Cambria Math" w:eastAsiaTheme="minorEastAsia" w:hAnsi="Cambria Math"/>
+        </w:rPr>
+        <w:t>й волны</w:t>
+      </w:r>
+      <w:r>
+        <w:rPr>
+          <w:rFonts w:ascii="Cambria Math" w:eastAsiaTheme="minorEastAsia" w:hAnsi="Cambria Math"/>
+        </w:rPr>
+        <w:t xml:space="preserve"> и,</w:t>
+      </w:r>
+      <w:r>
+        <w:rPr>
+          <w:rFonts w:ascii="Cambria Math" w:eastAsiaTheme="minorEastAsia" w:hAnsi="Cambria Math"/>
+        </w:rPr>
+        <w:t xml:space="preserve"> таким образом</w:t>
+      </w:r>
+      <w:r>
+        <w:rPr>
+          <w:rFonts w:ascii="Cambria Math" w:eastAsiaTheme="minorEastAsia" w:hAnsi="Cambria Math"/>
+        </w:rPr>
+        <w:t>,</w:t>
+      </w:r>
+      <w:r>
+        <w:rPr>
+          <w:rFonts w:ascii="Cambria Math" w:eastAsiaTheme="minorEastAsia" w:hAnsi="Cambria Math"/>
+        </w:rPr>
+        <w:t xml:space="preserve"> найти </w:t>
+      </w:r>
+      <w:proofErr w:type="spellStart"/>
+      <w:r>
+        <w:rPr>
+          <w:rFonts w:ascii="Cambria Math" w:eastAsiaTheme="minorEastAsia" w:hAnsi="Cambria Math"/>
+        </w:rPr>
+        <w:t>отраженну</w:t>
+      </w:r>
+      <w:proofErr w:type="spellEnd"/>
+      <w:r>
+        <w:rPr>
+          <w:rFonts w:ascii="Cambria Math" w:eastAsiaTheme="minorEastAsia" w:hAnsi="Cambria Math"/>
+        </w:rPr>
+        <w:t>.</w:t>
+      </w:r>
+      <w:r>
+        <w:rPr>
+          <w:rFonts w:ascii="Cambria Math" w:eastAsiaTheme="minorEastAsia" w:hAnsi="Cambria Math"/>
+        </w:rPr>
+        <w:t xml:space="preserve"> </w:t>
+      </w:r>
+      <w:proofErr w:type="gramStart"/>
+      <w:r>
+        <w:rPr>
+          <w:rFonts w:ascii="Cambria Math" w:eastAsiaTheme="minorEastAsia" w:hAnsi="Cambria Math"/>
+        </w:rPr>
+        <w:t>В</w:t>
+      </w:r>
+      <w:r>
+        <w:rPr>
+          <w:rFonts w:ascii="Cambria Math" w:eastAsiaTheme="minorEastAsia" w:hAnsi="Cambria Math"/>
+        </w:rPr>
+        <w:t xml:space="preserve">еличину </w:t>
+      </w:r>
+      <w:r>
+        <w:rPr>
+          <w:rFonts w:ascii="Cambria Math" w:eastAsiaTheme="minorEastAsia" w:hAnsi="Cambria Math"/>
+        </w:rPr>
+        <w:t>поглощения в слое</w:t>
+      </w:r>
+      <w:r>
+        <w:rPr>
+          <w:rFonts w:ascii="Cambria Math" w:eastAsiaTheme="minorEastAsia" w:hAnsi="Cambria Math"/>
+        </w:rPr>
+        <w:t xml:space="preserve"> можно вычислить</w:t>
+      </w:r>
+      <w:r>
+        <w:rPr>
+          <w:rFonts w:ascii="Cambria Math" w:eastAsiaTheme="minorEastAsia" w:hAnsi="Cambria Math"/>
+        </w:rPr>
+        <w:t xml:space="preserve"> как нормированную разность потоков энергии в падающей и отраженной волнах.</w:t>
+      </w:r>
+      <w:proofErr w:type="gramEnd"/>
+      <w:r>
+        <w:rPr>
+          <w:rFonts w:ascii="Cambria Math" w:eastAsiaTheme="minorEastAsia" w:hAnsi="Cambria Math"/>
+        </w:rPr>
+        <w:t xml:space="preserve"> Эффектом прохождения за слой </w:t>
+      </w:r>
+      <w:r>
+        <w:rPr>
+          <w:rFonts w:ascii="Cambria Math" w:eastAsiaTheme="minorEastAsia" w:hAnsi="Cambria Math"/>
+        </w:rPr>
+        <w:t>можно</w:t>
+      </w:r>
+      <w:r>
+        <w:rPr>
+          <w:rFonts w:ascii="Cambria Math" w:eastAsiaTheme="minorEastAsia" w:hAnsi="Cambria Math"/>
+        </w:rPr>
+        <w:t xml:space="preserve"> пренебрегаем, считая его несущественным ввиду </w:t>
+      </w:r>
+      <w:r>
+        <w:rPr>
+          <w:rFonts w:ascii="Cambria Math" w:eastAsiaTheme="minorEastAsia" w:hAnsi="Cambria Math"/>
+        </w:rPr>
+        <w:t xml:space="preserve">сильного превышения максимальной концентрации плазмы над критическим значением, </w:t>
+      </w:r>
+      <w:r>
+        <w:rPr>
+          <w:rFonts w:ascii="Cambria Math" w:eastAsiaTheme="minorEastAsia" w:hAnsi="Cambria Math"/>
+        </w:rPr>
+        <w:t>высокой частоты излучения и, таким образом, большой протяженности области туннелирования.</w:t>
       </w:r>
     </w:p>
     <w:p>
@@ -7428,12 +8109,25 @@
               </m:ctrlPr>
             </m:sSubPr>
             <m:e>
-              <m:r>
-                <w:rPr>
-                  <w:rFonts w:ascii="Cambria Math" w:eastAsiaTheme="minorEastAsia" w:hAnsi="Cambria Math"/>
-                </w:rPr>
-                <m:t>R</m:t>
-              </m:r>
+              <m:acc>
+                <m:accPr>
+                  <m:ctrlPr>
+                    <w:rPr>
+                      <w:rFonts w:ascii="Cambria Math" w:eastAsiaTheme="minorEastAsia" w:hAnsi="Cambria Math"/>
+                      <w:i/>
+                    </w:rPr>
+                  </m:ctrlPr>
+                </m:accPr>
+                <m:e>
+                  <m:r>
+                    <w:rPr>
+                      <w:rFonts w:ascii="Cambria Math" w:eastAsiaTheme="minorEastAsia" w:hAnsi="Cambria Math"/>
+                      <w:lang w:val="en-US"/>
+                    </w:rPr>
+                    <m:t>R</m:t>
+                  </m:r>
+                </m:e>
+              </m:acc>
             </m:e>
             <m:sub>
               <m:r>
@@ -7480,12 +8174,24 @@
                       </m:ctrlPr>
                     </m:sSubSupPr>
                     <m:e>
-                      <m:r>
-                        <w:rPr>
-                          <w:rFonts w:ascii="Cambria Math" w:eastAsiaTheme="minorEastAsia" w:hAnsi="Cambria Math"/>
-                        </w:rPr>
-                        <m:t>U</m:t>
-                      </m:r>
+                      <m:acc>
+                        <m:accPr>
+                          <m:ctrlPr>
+                            <w:rPr>
+                              <w:rFonts w:ascii="Cambria Math" w:eastAsiaTheme="minorEastAsia" w:hAnsi="Cambria Math"/>
+                              <w:i/>
+                            </w:rPr>
+                          </m:ctrlPr>
+                        </m:accPr>
+                        <m:e>
+                          <m:r>
+                            <w:rPr>
+                              <w:rFonts w:ascii="Cambria Math" w:eastAsiaTheme="minorEastAsia" w:hAnsi="Cambria Math"/>
+                            </w:rPr>
+                            <m:t>U</m:t>
+                          </m:r>
+                        </m:e>
+                      </m:acc>
                     </m:e>
                     <m:sub>
                       <m:r>
@@ -7520,12 +8226,24 @@
                       </m:ctrlPr>
                     </m:sSubSupPr>
                     <m:e>
-                      <m:r>
-                        <w:rPr>
-                          <w:rFonts w:ascii="Cambria Math" w:eastAsiaTheme="minorEastAsia" w:hAnsi="Cambria Math"/>
-                        </w:rPr>
-                        <m:t>U</m:t>
-                      </m:r>
+                      <m:acc>
+                        <m:accPr>
+                          <m:ctrlPr>
+                            <w:rPr>
+                              <w:rFonts w:ascii="Cambria Math" w:eastAsiaTheme="minorEastAsia" w:hAnsi="Cambria Math"/>
+                              <w:i/>
+                            </w:rPr>
+                          </m:ctrlPr>
+                        </m:accPr>
+                        <m:e>
+                          <m:r>
+                            <w:rPr>
+                              <w:rFonts w:ascii="Cambria Math" w:eastAsiaTheme="minorEastAsia" w:hAnsi="Cambria Math"/>
+                            </w:rPr>
+                            <m:t>U</m:t>
+                          </m:r>
+                        </m:e>
+                      </m:acc>
                     </m:e>
                     <m:sub>
                       <m:r>
@@ -7554,12 +8272,25 @@
                       </m:ctrlPr>
                     </m:sSubPr>
                     <m:e>
-                      <m:r>
-                        <w:rPr>
-                          <w:rFonts w:ascii="Cambria Math" w:eastAsiaTheme="minorEastAsia" w:hAnsi="Cambria Math"/>
-                        </w:rPr>
-                        <m:t>R</m:t>
-                      </m:r>
+                      <m:acc>
+                        <m:accPr>
+                          <m:ctrlPr>
+                            <w:rPr>
+                              <w:rFonts w:ascii="Cambria Math" w:eastAsiaTheme="minorEastAsia" w:hAnsi="Cambria Math"/>
+                              <w:i/>
+                            </w:rPr>
+                          </m:ctrlPr>
+                        </m:accPr>
+                        <m:e>
+                          <m:r>
+                            <w:rPr>
+                              <w:rFonts w:ascii="Cambria Math" w:eastAsiaTheme="minorEastAsia" w:hAnsi="Cambria Math"/>
+                              <w:lang w:val="en-US"/>
+                            </w:rPr>
+                            <m:t>R</m:t>
+                          </m:r>
+                        </m:e>
+                      </m:acc>
                     </m:e>
                     <m:sub>
                       <m:r>
@@ -7598,12 +8329,24 @@
               </m:ctrlPr>
             </m:sSubSupPr>
             <m:e>
-              <m:r>
-                <w:rPr>
-                  <w:rFonts w:ascii="Cambria Math" w:eastAsiaTheme="minorEastAsia" w:hAnsi="Cambria Math"/>
-                </w:rPr>
-                <m:t>U</m:t>
-              </m:r>
+              <m:acc>
+                <m:accPr>
+                  <m:ctrlPr>
+                    <w:rPr>
+                      <w:rFonts w:ascii="Cambria Math" w:eastAsiaTheme="minorEastAsia" w:hAnsi="Cambria Math"/>
+                      <w:i/>
+                    </w:rPr>
+                  </m:ctrlPr>
+                </m:accPr>
+                <m:e>
+                  <m:r>
+                    <w:rPr>
+                      <w:rFonts w:ascii="Cambria Math" w:eastAsiaTheme="minorEastAsia" w:hAnsi="Cambria Math"/>
+                    </w:rPr>
+                    <m:t>U</m:t>
+                  </m:r>
+                </m:e>
+              </m:acc>
             </m:e>
             <m:sub>
               <m:r>
@@ -7638,12 +8381,24 @@
               </m:ctrlPr>
             </m:sSubSupPr>
             <m:e>
-              <m:r>
-                <w:rPr>
-                  <w:rFonts w:ascii="Cambria Math" w:eastAsiaTheme="minorEastAsia" w:hAnsi="Cambria Math"/>
-                </w:rPr>
-                <m:t>U</m:t>
-              </m:r>
+              <m:acc>
+                <m:accPr>
+                  <m:ctrlPr>
+                    <w:rPr>
+                      <w:rFonts w:ascii="Cambria Math" w:eastAsiaTheme="minorEastAsia" w:hAnsi="Cambria Math"/>
+                      <w:i/>
+                    </w:rPr>
+                  </m:ctrlPr>
+                </m:accPr>
+                <m:e>
+                  <m:r>
+                    <w:rPr>
+                      <w:rFonts w:ascii="Cambria Math" w:eastAsiaTheme="minorEastAsia" w:hAnsi="Cambria Math"/>
+                    </w:rPr>
+                    <m:t>U</m:t>
+                  </m:r>
+                </m:e>
+              </m:acc>
             </m:e>
             <m:sub>
               <m:r>
@@ -7672,12 +8427,25 @@
               </m:ctrlPr>
             </m:sSubPr>
             <m:e>
-              <m:r>
-                <w:rPr>
-                  <w:rFonts w:ascii="Cambria Math" w:eastAsiaTheme="minorEastAsia" w:hAnsi="Cambria Math"/>
-                </w:rPr>
-                <m:t>R</m:t>
-              </m:r>
+              <m:acc>
+                <m:accPr>
+                  <m:ctrlPr>
+                    <w:rPr>
+                      <w:rFonts w:ascii="Cambria Math" w:eastAsiaTheme="minorEastAsia" w:hAnsi="Cambria Math"/>
+                      <w:i/>
+                    </w:rPr>
+                  </m:ctrlPr>
+                </m:accPr>
+                <m:e>
+                  <m:r>
+                    <w:rPr>
+                      <w:rFonts w:ascii="Cambria Math" w:eastAsiaTheme="minorEastAsia" w:hAnsi="Cambria Math"/>
+                      <w:lang w:val="en-US"/>
+                    </w:rPr>
+                    <m:t>R</m:t>
+                  </m:r>
+                </m:e>
+              </m:acc>
             </m:e>
             <m:sub>
               <m:r>
@@ -7885,7 +8653,14 @@
         <w:rPr>
           <w:rFonts w:ascii="Cambria Math" w:eastAsiaTheme="minorEastAsia" w:hAnsi="Cambria Math"/>
         </w:rPr>
-        <w:t xml:space="preserve">Тогда для записи поперечной поляризации падающей на слой плоской волны нам </w:t>
+        <w:t xml:space="preserve">Тогда для записи поперечной поляризации </w:t>
+      </w:r>
+      <w:r>
+        <w:rPr>
+          <w:rFonts w:ascii="Cambria Math" w:eastAsiaTheme="minorEastAsia" w:hAnsi="Cambria Math"/>
+        </w:rPr>
+        <w:lastRenderedPageBreak/>
+        <w:t xml:space="preserve">падающей на слой плоской волны нам </w:t>
       </w:r>
       <w:r>
         <w:rPr>
@@ -8796,16 +9571,14 @@
         <w:rPr>
           <w:rFonts w:ascii="Cambria Math" w:eastAsiaTheme="minorEastAsia" w:hAnsi="Cambria Math"/>
         </w:rPr>
-        <w:t xml:space="preserve"> Поэтому моды отраженной волны получаются из мод падающей соответствующей заменой в выражениях. Таким </w:t>
-      </w:r>
-      <w:proofErr w:type="gramStart"/>
-      <w:r>
-        <w:rPr>
-          <w:rFonts w:ascii="Cambria Math" w:eastAsiaTheme="minorEastAsia" w:hAnsi="Cambria Math"/>
-        </w:rPr>
-        <w:t>образом</w:t>
-      </w:r>
-      <w:proofErr w:type="gramEnd"/>
+        <w:t xml:space="preserve"> Поэтому моды отраженной волны получаются из мод падающей соответствующей заменой в выражениях. Таким образом</w:t>
+      </w:r>
+      <w:r>
+        <w:rPr>
+          <w:rFonts w:ascii="Cambria Math" w:eastAsiaTheme="minorEastAsia" w:hAnsi="Cambria Math"/>
+        </w:rPr>
+        <w:t>,</w:t>
+      </w:r>
       <w:r>
         <w:rPr>
           <w:rFonts w:ascii="Cambria Math" w:eastAsiaTheme="minorEastAsia" w:hAnsi="Cambria Math"/>
@@ -8845,12 +9618,24 @@
               </m:ctrlPr>
             </m:sSubPr>
             <m:e>
-              <m:r>
-                <w:rPr>
-                  <w:rFonts w:ascii="Cambria Math" w:eastAsiaTheme="minorEastAsia" w:hAnsi="Cambria Math"/>
-                </w:rPr>
-                <m:t>U</m:t>
-              </m:r>
+              <m:acc>
+                <m:accPr>
+                  <m:ctrlPr>
+                    <w:rPr>
+                      <w:rFonts w:ascii="Cambria Math" w:eastAsiaTheme="minorEastAsia" w:hAnsi="Cambria Math"/>
+                      <w:i/>
+                    </w:rPr>
+                  </m:ctrlPr>
+                </m:accPr>
+                <m:e>
+                  <m:r>
+                    <w:rPr>
+                      <w:rFonts w:ascii="Cambria Math" w:eastAsiaTheme="minorEastAsia" w:hAnsi="Cambria Math"/>
+                    </w:rPr>
+                    <m:t>U</m:t>
+                  </m:r>
+                </m:e>
+              </m:acc>
             </m:e>
             <m:sub>
               <m:r>
@@ -10228,14 +11013,92 @@
       <w:r>
         <w:rPr>
           <w:rFonts w:ascii="Cambria Math" w:eastAsiaTheme="minorEastAsia" w:hAnsi="Cambria Math"/>
-        </w:rPr>
-        <w:t xml:space="preserve"> </w:t>
-      </w:r>
-      <w:r>
-        <w:rPr>
-          <w:rFonts w:ascii="Cambria Math" w:eastAsiaTheme="minorEastAsia" w:hAnsi="Cambria Math"/>
-        </w:rPr>
-        <w:t xml:space="preserve">С точки зрения математики оператор перехода к плазменным модам представляет из себя матрицу, составленную из собственных векторов волнового оператора. В общем случае </w:t>
+          <w:noProof/>
+          <w:lang w:eastAsia="ru-RU"/>
+        </w:rPr>
+        <w:drawing>
+          <wp:anchor distT="0" distB="0" distL="114300" distR="114300" simplePos="0" relativeHeight="251680768" behindDoc="0" locked="0" layoutInCell="1" allowOverlap="1">
+            <wp:simplePos x="0" y="0"/>
+            <wp:positionH relativeFrom="column">
+              <wp:posOffset>-154940</wp:posOffset>
+            </wp:positionH>
+            <wp:positionV relativeFrom="paragraph">
+              <wp:posOffset>102870</wp:posOffset>
+            </wp:positionV>
+            <wp:extent cx="3333750" cy="2238375"/>
+            <wp:effectExtent l="0" t="0" r="0" b="0"/>
+            <wp:wrapSquare wrapText="bothSides"/>
+            <wp:docPr id="7" name="Рисунок 3" descr="C:\Users\Александра\Desktop\Антон\diploma\images\plasmaPolarisation.png"/>
+            <wp:cNvGraphicFramePr>
+              <a:graphicFrameLocks xmlns:a="http://schemas.openxmlformats.org/drawingml/2006/main" noChangeAspect="1"/>
+            </wp:cNvGraphicFramePr>
+            <a:graphic xmlns:a="http://schemas.openxmlformats.org/drawingml/2006/main">
+              <a:graphicData uri="http://schemas.openxmlformats.org/drawingml/2006/picture">
+                <pic:pic xmlns:pic="http://schemas.openxmlformats.org/drawingml/2006/picture">
+                  <pic:nvPicPr>
+                    <pic:cNvPr id="0" name="Picture 3" descr="C:\Users\Александра\Desktop\Антон\diploma\images\plasmaPolarisation.png"/>
+                    <pic:cNvPicPr>
+                      <a:picLocks noChangeAspect="1" noChangeArrowheads="1"/>
+                    </pic:cNvPicPr>
+                  </pic:nvPicPr>
+                  <pic:blipFill>
+                    <a:blip r:embed="rId10" cstate="print"/>
+                    <a:srcRect/>
+                    <a:stretch>
+                      <a:fillRect/>
+                    </a:stretch>
+                  </pic:blipFill>
+                  <pic:spPr bwMode="auto">
+                    <a:xfrm>
+                      <a:off x="0" y="0"/>
+                      <a:ext cx="3333750" cy="2238375"/>
+                    </a:xfrm>
+                    <a:prstGeom prst="rect">
+                      <a:avLst/>
+                    </a:prstGeom>
+                    <a:noFill/>
+                    <a:ln w="9525">
+                      <a:noFill/>
+                      <a:miter lim="800000"/>
+                      <a:headEnd/>
+                      <a:tailEnd/>
+                    </a:ln>
+                  </pic:spPr>
+                </pic:pic>
+              </a:graphicData>
+            </a:graphic>
+          </wp:anchor>
+        </w:drawing>
+      </w:r>
+      <w:r>
+        <w:rPr>
+          <w:rFonts w:ascii="Cambria Math" w:eastAsiaTheme="minorEastAsia" w:hAnsi="Cambria Math"/>
+        </w:rPr>
+        <w:t xml:space="preserve">С точки зрения математики оператор перехода </w:t>
+      </w:r>
+      <w:r>
+        <w:rPr>
+          <w:rFonts w:ascii="Cambria Math" w:eastAsiaTheme="minorEastAsia" w:hAnsi="Cambria Math"/>
+        </w:rPr>
+        <w:t xml:space="preserve">по отношению </w:t>
+      </w:r>
+      <w:r>
+        <w:rPr>
+          <w:rFonts w:ascii="Cambria Math" w:eastAsiaTheme="minorEastAsia" w:hAnsi="Cambria Math"/>
+        </w:rPr>
+        <w:t xml:space="preserve">к плазменным модам представляет </w:t>
+      </w:r>
+      <w:r>
+        <w:rPr>
+          <w:rFonts w:ascii="Cambria Math" w:eastAsiaTheme="minorEastAsia" w:hAnsi="Cambria Math"/>
+        </w:rPr>
+        <w:t xml:space="preserve"> собой </w:t>
+      </w:r>
+      <w:r>
+        <w:rPr>
+          <w:rFonts w:ascii="Cambria Math" w:eastAsiaTheme="minorEastAsia" w:hAnsi="Cambria Math"/>
+        </w:rPr>
+        <w:t xml:space="preserve">матрицу, составленную из собственных векторов волнового оператора. В общем случае </w:t>
       </w:r>
       <m:oMath>
         <m:sSub>
@@ -10248,12 +11111,24 @@
             </m:ctrlPr>
           </m:sSubPr>
           <m:e>
-            <m:r>
-              <w:rPr>
-                <w:rFonts w:ascii="Cambria Math" w:eastAsiaTheme="minorEastAsia" w:hAnsi="Cambria Math"/>
-              </w:rPr>
-              <m:t>U</m:t>
-            </m:r>
+            <m:acc>
+              <m:accPr>
+                <m:ctrlPr>
+                  <w:rPr>
+                    <w:rFonts w:ascii="Cambria Math" w:eastAsiaTheme="minorEastAsia" w:hAnsi="Cambria Math"/>
+                    <w:i/>
+                  </w:rPr>
+                </m:ctrlPr>
+              </m:accPr>
+              <m:e>
+                <m:r>
+                  <w:rPr>
+                    <w:rFonts w:ascii="Cambria Math" w:eastAsiaTheme="minorEastAsia" w:hAnsi="Cambria Math"/>
+                  </w:rPr>
+                  <m:t>U</m:t>
+                </m:r>
+              </m:e>
+            </m:acc>
           </m:e>
           <m:sub>
             <m:r>
@@ -10282,19 +11157,13 @@
         <w:rPr>
           <w:rFonts w:ascii="Cambria Math" w:eastAsiaTheme="minorEastAsia" w:hAnsi="Cambria Math"/>
         </w:rPr>
-        <w:t>олько для того, чтобы пересчит</w:t>
-      </w:r>
-      <w:r>
-        <w:rPr>
-          <w:rFonts w:ascii="Cambria Math" w:eastAsiaTheme="minorEastAsia" w:hAnsi="Cambria Math"/>
-        </w:rPr>
-        <w:t xml:space="preserve">ать вакуумные моды в </w:t>
-      </w:r>
-      <w:r>
-        <w:rPr>
-          <w:rFonts w:ascii="Cambria Math" w:eastAsiaTheme="minorEastAsia" w:hAnsi="Cambria Math"/>
-        </w:rPr>
-        <w:t xml:space="preserve">плазменные и наоборот, а для этого достаточно знать значение </w:t>
+        <w:t>олько для того, чтобы правильно задать граничные условия</w:t>
+      </w:r>
+      <w:r>
+        <w:rPr>
+          <w:rFonts w:ascii="Cambria Math" w:eastAsiaTheme="minorEastAsia" w:hAnsi="Cambria Math"/>
+        </w:rPr>
+        <w:t xml:space="preserve">, а для этого достаточно знать значение </w:t>
       </w:r>
       <m:oMath>
         <m:sSub>
@@ -10307,12 +11176,24 @@
             </m:ctrlPr>
           </m:sSubPr>
           <m:e>
-            <m:r>
-              <w:rPr>
-                <w:rFonts w:ascii="Cambria Math" w:eastAsiaTheme="minorEastAsia" w:hAnsi="Cambria Math"/>
-              </w:rPr>
-              <m:t>U</m:t>
-            </m:r>
+            <m:acc>
+              <m:accPr>
+                <m:ctrlPr>
+                  <w:rPr>
+                    <w:rFonts w:ascii="Cambria Math" w:eastAsiaTheme="minorEastAsia" w:hAnsi="Cambria Math"/>
+                    <w:i/>
+                  </w:rPr>
+                </m:ctrlPr>
+              </m:accPr>
+              <m:e>
+                <m:r>
+                  <w:rPr>
+                    <w:rFonts w:ascii="Cambria Math" w:eastAsiaTheme="minorEastAsia" w:hAnsi="Cambria Math"/>
+                  </w:rPr>
+                  <m:t>U</m:t>
+                </m:r>
+              </m:e>
+            </m:acc>
           </m:e>
           <m:sub>
             <m:r>
@@ -10329,7 +11210,1939 @@
         <w:rPr>
           <w:rFonts w:ascii="Cambria Math" w:eastAsiaTheme="minorEastAsia" w:hAnsi="Cambria Math"/>
         </w:rPr>
-        <w:t xml:space="preserve"> на границе плазменного слоя. Для получения этого значения необходимо взять общее выражение плазменного оператора перехода и устремить в нем величину концентрации к нулю. Получив таким образом набор предельных поляризаций среды, можно теперь записать операторы перехода от собственных мод  плазмы к вакуумным модам и наоборот. Приведем здесь коненчный результат:</w:t>
+        <w:t xml:space="preserve"> на границе плазменного слоя. Для получения этого значения</w:t>
+      </w:r>
+      <w:r>
+        <w:rPr>
+          <w:rFonts w:ascii="Cambria Math" w:eastAsiaTheme="minorEastAsia" w:hAnsi="Cambria Math"/>
+        </w:rPr>
+        <w:t xml:space="preserve"> введем еще одну вспомогательную систему координат, представленную на рис. 5</w:t>
+      </w:r>
+      <w:r>
+        <w:rPr>
+          <w:rFonts w:ascii="Cambria Math" w:eastAsiaTheme="minorEastAsia" w:hAnsi="Cambria Math"/>
+        </w:rPr>
+        <w:t>.</w:t>
+      </w:r>
+      <w:r>
+        <w:rPr>
+          <w:rFonts w:ascii="Cambria Math" w:eastAsiaTheme="minorEastAsia" w:hAnsi="Cambria Math"/>
+        </w:rPr>
+        <w:t xml:space="preserve"> </w:t>
+      </w:r>
+      <w:r>
+        <w:rPr>
+          <w:rFonts w:ascii="Cambria Math" w:eastAsiaTheme="minorEastAsia" w:hAnsi="Cambria Math"/>
+        </w:rPr>
+        <w:t xml:space="preserve">Т.к. ось </w:t>
+      </w:r>
+      <m:oMath>
+        <m:sSup>
+          <m:sSupPr>
+            <m:ctrlPr>
+              <w:rPr>
+                <w:rFonts w:ascii="Cambria Math" w:eastAsiaTheme="minorEastAsia" w:hAnsi="Cambria Math"/>
+                <w:i/>
+              </w:rPr>
+            </m:ctrlPr>
+          </m:sSupPr>
+          <m:e>
+            <m:r>
+              <w:rPr>
+                <w:rFonts w:ascii="Cambria Math" w:eastAsiaTheme="minorEastAsia" w:hAnsi="Cambria Math"/>
+              </w:rPr>
+              <m:t>x</m:t>
+            </m:r>
+          </m:e>
+          <m:sup>
+            <m:r>
+              <w:rPr>
+                <w:rFonts w:ascii="Cambria Math" w:eastAsiaTheme="minorEastAsia" w:hAnsi="Cambria Math"/>
+              </w:rPr>
+              <m:t>'</m:t>
+            </m:r>
+          </m:sup>
+        </m:sSup>
+      </m:oMath>
+      <w:r>
+        <w:rPr>
+          <w:rFonts w:ascii="Cambria Math" w:eastAsiaTheme="minorEastAsia" w:hAnsi="Cambria Math"/>
+        </w:rPr>
+        <w:t xml:space="preserve"> </w:t>
+      </w:r>
+      <w:r>
+        <w:rPr>
+          <w:rFonts w:ascii="Cambria Math" w:eastAsiaTheme="minorEastAsia" w:hAnsi="Cambria Math"/>
+        </w:rPr>
+        <w:t xml:space="preserve">совпадает с проекцией волнового вектора на плоскость </w:t>
+      </w:r>
+      <m:oMath>
+        <m:r>
+          <w:rPr>
+            <w:rFonts w:ascii="Cambria Math" w:eastAsiaTheme="minorEastAsia" w:hAnsi="Cambria Math"/>
+          </w:rPr>
+          <m:t>xz</m:t>
+        </m:r>
+      </m:oMath>
+      <w:r>
+        <w:rPr>
+          <w:rFonts w:ascii="Cambria Math" w:eastAsiaTheme="minorEastAsia" w:hAnsi="Cambria Math"/>
+        </w:rPr>
+        <w:t xml:space="preserve">, в штрихованной системе координат волновой вектор не имеет компоненты по оси </w:t>
+      </w:r>
+      <m:oMath>
+        <m:sSup>
+          <m:sSupPr>
+            <m:ctrlPr>
+              <w:rPr>
+                <w:rFonts w:ascii="Cambria Math" w:eastAsiaTheme="minorEastAsia" w:hAnsi="Cambria Math"/>
+                <w:i/>
+              </w:rPr>
+            </m:ctrlPr>
+          </m:sSupPr>
+          <m:e>
+            <m:r>
+              <w:rPr>
+                <w:rFonts w:ascii="Cambria Math" w:eastAsiaTheme="minorEastAsia" w:hAnsi="Cambria Math"/>
+                <w:lang w:val="en-US"/>
+              </w:rPr>
+              <m:t>z</m:t>
+            </m:r>
+          </m:e>
+          <m:sup>
+            <m:r>
+              <w:rPr>
+                <w:rFonts w:ascii="Cambria Math" w:eastAsiaTheme="minorEastAsia" w:hAnsi="Cambria Math"/>
+              </w:rPr>
+              <m:t>'</m:t>
+            </m:r>
+          </m:sup>
+        </m:sSup>
+      </m:oMath>
+      <w:r>
+        <w:rPr>
+          <w:rFonts w:ascii="Cambria Math" w:eastAsiaTheme="minorEastAsia" w:hAnsi="Cambria Math"/>
+        </w:rPr>
+        <w:t xml:space="preserve"> </w:t>
+      </w:r>
+      <w:r>
+        <w:rPr>
+          <w:rFonts w:ascii="Cambria Math" w:eastAsiaTheme="minorEastAsia" w:hAnsi="Cambria Math"/>
+        </w:rPr>
+        <w:t>и волновое уравнение для однородной среды и монохроматического излучения выглядит так</w:t>
+      </w:r>
+      <w:proofErr w:type="gramStart"/>
+      <w:r>
+        <w:rPr>
+          <w:rFonts w:ascii="Cambria Math" w:eastAsiaTheme="minorEastAsia" w:hAnsi="Cambria Math"/>
+        </w:rPr>
+        <w:t xml:space="preserve"> :</w:t>
+      </w:r>
+      <w:proofErr w:type="gramEnd"/>
+    </w:p>
+    <w:p>
+      <w:pPr>
+        <w:jc w:val="center"/>
+        <w:rPr>
+          <w:rFonts w:ascii="Cambria Math" w:eastAsiaTheme="minorEastAsia" w:hAnsi="Cambria Math"/>
+        </w:rPr>
+      </w:pPr>
+      <m:oMath>
+        <m:d>
+          <m:dPr>
+            <m:ctrlPr>
+              <w:rPr>
+                <w:rFonts w:ascii="Cambria Math" w:hAnsi="Cambria Math"/>
+              </w:rPr>
+            </m:ctrlPr>
+          </m:dPr>
+          <m:e>
+            <m:m>
+              <m:mPr>
+                <m:plcHide m:val="on"/>
+                <m:mcs>
+                  <m:mc>
+                    <m:mcPr>
+                      <m:count m:val="3"/>
+                      <m:mcJc m:val="center"/>
+                    </m:mcPr>
+                  </m:mc>
+                </m:mcs>
+                <m:ctrlPr>
+                  <w:rPr>
+                    <w:rFonts w:ascii="Cambria Math" w:hAnsi="Cambria Math"/>
+                  </w:rPr>
+                </m:ctrlPr>
+              </m:mPr>
+              <m:mr>
+                <m:e>
+                  <m:r>
+                    <w:rPr>
+                      <w:rFonts w:ascii="Cambria Math" w:hAnsi="Cambria Math"/>
+                    </w:rPr>
+                    <m:t>ε-</m:t>
+                  </m:r>
+                  <m:sSup>
+                    <m:sSupPr>
+                      <m:ctrlPr>
+                        <w:rPr>
+                          <w:rFonts w:ascii="Cambria Math" w:hAnsi="Cambria Math"/>
+                        </w:rPr>
+                      </m:ctrlPr>
+                    </m:sSupPr>
+                    <m:e>
+                      <m:r>
+                        <w:rPr>
+                          <w:rFonts w:ascii="Cambria Math" w:hAnsi="Cambria Math"/>
+                        </w:rPr>
+                        <m:t>n</m:t>
+                      </m:r>
+                    </m:e>
+                    <m:sup>
+                      <m:r>
+                        <w:rPr>
+                          <w:rFonts w:ascii="Cambria Math" w:hAnsi="Cambria Math"/>
+                        </w:rPr>
+                        <m:t>2</m:t>
+                      </m:r>
+                    </m:sup>
+                  </m:sSup>
+                  <m:func>
+                    <m:funcPr>
+                      <m:ctrlPr>
+                        <w:rPr>
+                          <w:rFonts w:ascii="Cambria Math" w:hAnsi="Cambria Math"/>
+                        </w:rPr>
+                      </m:ctrlPr>
+                    </m:funcPr>
+                    <m:fName>
+                      <m:sSup>
+                        <m:sSupPr>
+                          <m:ctrlPr>
+                            <w:rPr>
+                              <w:rFonts w:ascii="Cambria Math" w:hAnsi="Cambria Math"/>
+                            </w:rPr>
+                          </m:ctrlPr>
+                        </m:sSupPr>
+                        <m:e>
+                          <m:r>
+                            <m:rPr>
+                              <m:sty m:val="p"/>
+                            </m:rPr>
+                            <w:rPr>
+                              <w:rFonts w:ascii="Cambria Math" w:hAnsi="Cambria Math"/>
+                            </w:rPr>
+                            <m:t>cos</m:t>
+                          </m:r>
+                        </m:e>
+                        <m:sup>
+                          <m:r>
+                            <m:rPr>
+                              <m:sty m:val="p"/>
+                            </m:rPr>
+                            <w:rPr>
+                              <w:rFonts w:ascii="Cambria Math" w:hAnsi="Cambria Math"/>
+                            </w:rPr>
+                            <m:t>2</m:t>
+                          </m:r>
+                        </m:sup>
+                      </m:sSup>
+                    </m:fName>
+                    <m:e>
+                      <m:r>
+                        <w:rPr>
+                          <w:rFonts w:ascii="Cambria Math" w:hAnsi="Cambria Math"/>
+                        </w:rPr>
+                        <m:t>β</m:t>
+                      </m:r>
+                    </m:e>
+                  </m:func>
+                </m:e>
+                <m:e>
+                  <m:sSup>
+                    <m:sSupPr>
+                      <m:ctrlPr>
+                        <w:rPr>
+                          <w:rFonts w:ascii="Cambria Math" w:hAnsi="Cambria Math"/>
+                        </w:rPr>
+                      </m:ctrlPr>
+                    </m:sSupPr>
+                    <m:e>
+                      <m:r>
+                        <w:rPr>
+                          <w:rFonts w:ascii="Cambria Math" w:hAnsi="Cambria Math"/>
+                        </w:rPr>
+                        <m:t>n</m:t>
+                      </m:r>
+                    </m:e>
+                    <m:sup>
+                      <m:r>
+                        <w:rPr>
+                          <w:rFonts w:ascii="Cambria Math" w:hAnsi="Cambria Math"/>
+                        </w:rPr>
+                        <m:t>2</m:t>
+                      </m:r>
+                    </m:sup>
+                  </m:sSup>
+                  <m:func>
+                    <m:funcPr>
+                      <m:ctrlPr>
+                        <w:rPr>
+                          <w:rFonts w:ascii="Cambria Math" w:hAnsi="Cambria Math"/>
+                          <w:i/>
+                        </w:rPr>
+                      </m:ctrlPr>
+                    </m:funcPr>
+                    <m:fName>
+                      <m:r>
+                        <m:rPr>
+                          <m:sty m:val="p"/>
+                        </m:rPr>
+                        <w:rPr>
+                          <w:rFonts w:ascii="Cambria Math" w:hAnsi="Cambria Math"/>
+                        </w:rPr>
+                        <m:t>sin</m:t>
+                      </m:r>
+                    </m:fName>
+                    <m:e>
+                      <m:r>
+                        <w:rPr>
+                          <w:rFonts w:ascii="Cambria Math" w:hAnsi="Cambria Math"/>
+                        </w:rPr>
+                        <m:t>β</m:t>
+                      </m:r>
+                    </m:e>
+                  </m:func>
+                  <m:func>
+                    <m:funcPr>
+                      <m:ctrlPr>
+                        <w:rPr>
+                          <w:rFonts w:ascii="Cambria Math" w:hAnsi="Cambria Math"/>
+                          <w:i/>
+                        </w:rPr>
+                      </m:ctrlPr>
+                    </m:funcPr>
+                    <m:fName>
+                      <m:r>
+                        <m:rPr>
+                          <m:sty m:val="p"/>
+                        </m:rPr>
+                        <w:rPr>
+                          <w:rFonts w:ascii="Cambria Math" w:hAnsi="Cambria Math"/>
+                        </w:rPr>
+                        <m:t>cos</m:t>
+                      </m:r>
+                    </m:fName>
+                    <m:e>
+                      <m:r>
+                        <w:rPr>
+                          <w:rFonts w:ascii="Cambria Math" w:hAnsi="Cambria Math"/>
+                        </w:rPr>
+                        <m:t>β</m:t>
+                      </m:r>
+                    </m:e>
+                  </m:func>
+                </m:e>
+                <m:e>
+                  <m:r>
+                    <w:rPr>
+                      <w:rFonts w:ascii="Cambria Math" w:hAnsi="Cambria Math"/>
+                    </w:rPr>
+                    <m:t>ⅈg</m:t>
+                  </m:r>
+                </m:e>
+              </m:mr>
+              <m:mr>
+                <m:e>
+                  <m:sSup>
+                    <m:sSupPr>
+                      <m:ctrlPr>
+                        <w:rPr>
+                          <w:rFonts w:ascii="Cambria Math" w:hAnsi="Cambria Math"/>
+                        </w:rPr>
+                      </m:ctrlPr>
+                    </m:sSupPr>
+                    <m:e>
+                      <m:r>
+                        <w:rPr>
+                          <w:rFonts w:ascii="Cambria Math" w:hAnsi="Cambria Math"/>
+                        </w:rPr>
+                        <m:t>n</m:t>
+                      </m:r>
+                    </m:e>
+                    <m:sup>
+                      <m:r>
+                        <w:rPr>
+                          <w:rFonts w:ascii="Cambria Math" w:hAnsi="Cambria Math"/>
+                        </w:rPr>
+                        <m:t>2</m:t>
+                      </m:r>
+                    </m:sup>
+                  </m:sSup>
+                  <m:func>
+                    <m:funcPr>
+                      <m:ctrlPr>
+                        <w:rPr>
+                          <w:rFonts w:ascii="Cambria Math" w:hAnsi="Cambria Math"/>
+                          <w:i/>
+                        </w:rPr>
+                      </m:ctrlPr>
+                    </m:funcPr>
+                    <m:fName>
+                      <m:r>
+                        <m:rPr>
+                          <m:sty m:val="p"/>
+                        </m:rPr>
+                        <w:rPr>
+                          <w:rFonts w:ascii="Cambria Math" w:hAnsi="Cambria Math"/>
+                        </w:rPr>
+                        <m:t>sin</m:t>
+                      </m:r>
+                    </m:fName>
+                    <m:e>
+                      <m:r>
+                        <w:rPr>
+                          <w:rFonts w:ascii="Cambria Math" w:hAnsi="Cambria Math"/>
+                        </w:rPr>
+                        <m:t>β</m:t>
+                      </m:r>
+                    </m:e>
+                  </m:func>
+                  <m:func>
+                    <m:funcPr>
+                      <m:ctrlPr>
+                        <w:rPr>
+                          <w:rFonts w:ascii="Cambria Math" w:hAnsi="Cambria Math"/>
+                          <w:i/>
+                        </w:rPr>
+                      </m:ctrlPr>
+                    </m:funcPr>
+                    <m:fName>
+                      <m:r>
+                        <m:rPr>
+                          <m:sty m:val="p"/>
+                        </m:rPr>
+                        <w:rPr>
+                          <w:rFonts w:ascii="Cambria Math" w:hAnsi="Cambria Math"/>
+                        </w:rPr>
+                        <m:t>cos</m:t>
+                      </m:r>
+                    </m:fName>
+                    <m:e>
+                      <m:r>
+                        <w:rPr>
+                          <w:rFonts w:ascii="Cambria Math" w:hAnsi="Cambria Math"/>
+                        </w:rPr>
+                        <m:t>β</m:t>
+                      </m:r>
+                    </m:e>
+                  </m:func>
+                </m:e>
+                <m:e>
+                  <m:sSub>
+                    <m:sSubPr>
+                      <m:ctrlPr>
+                        <w:rPr>
+                          <w:rFonts w:ascii="Cambria Math" w:hAnsi="Cambria Math"/>
+                        </w:rPr>
+                      </m:ctrlPr>
+                    </m:sSubPr>
+                    <m:e>
+                      <m:r>
+                        <w:rPr>
+                          <w:rFonts w:ascii="Cambria Math" w:hAnsi="Cambria Math"/>
+                        </w:rPr>
+                        <m:t>ε</m:t>
+                      </m:r>
+                    </m:e>
+                    <m:sub>
+                      <m:r>
+                        <m:rPr>
+                          <m:sty m:val="p"/>
+                        </m:rPr>
+                        <w:rPr>
+                          <w:rFonts w:ascii="Cambria Math" w:hAnsi="Cambria Math"/>
+                        </w:rPr>
+                        <m:t>∥</m:t>
+                      </m:r>
+                    </m:sub>
+                  </m:sSub>
+                  <m:r>
+                    <w:rPr>
+                      <w:rFonts w:ascii="Cambria Math" w:hAnsi="Cambria Math"/>
+                    </w:rPr>
+                    <m:t>-</m:t>
+                  </m:r>
+                  <m:sSup>
+                    <m:sSupPr>
+                      <m:ctrlPr>
+                        <w:rPr>
+                          <w:rFonts w:ascii="Cambria Math" w:hAnsi="Cambria Math"/>
+                        </w:rPr>
+                      </m:ctrlPr>
+                    </m:sSupPr>
+                    <m:e>
+                      <m:r>
+                        <w:rPr>
+                          <w:rFonts w:ascii="Cambria Math" w:hAnsi="Cambria Math"/>
+                        </w:rPr>
+                        <m:t>n</m:t>
+                      </m:r>
+                    </m:e>
+                    <m:sup>
+                      <m:r>
+                        <w:rPr>
+                          <w:rFonts w:ascii="Cambria Math" w:hAnsi="Cambria Math"/>
+                        </w:rPr>
+                        <m:t>2</m:t>
+                      </m:r>
+                    </m:sup>
+                  </m:sSup>
+                  <m:func>
+                    <m:funcPr>
+                      <m:ctrlPr>
+                        <w:rPr>
+                          <w:rFonts w:ascii="Cambria Math" w:hAnsi="Cambria Math"/>
+                          <w:i/>
+                        </w:rPr>
+                      </m:ctrlPr>
+                    </m:funcPr>
+                    <m:fName>
+                      <m:sSup>
+                        <m:sSupPr>
+                          <m:ctrlPr>
+                            <w:rPr>
+                              <w:rFonts w:ascii="Cambria Math" w:hAnsi="Cambria Math"/>
+                            </w:rPr>
+                          </m:ctrlPr>
+                        </m:sSupPr>
+                        <m:e>
+                          <m:r>
+                            <m:rPr>
+                              <m:sty m:val="p"/>
+                            </m:rPr>
+                            <w:rPr>
+                              <w:rFonts w:ascii="Cambria Math" w:hAnsi="Cambria Math"/>
+                            </w:rPr>
+                            <m:t>sin</m:t>
+                          </m:r>
+                        </m:e>
+                        <m:sup>
+                          <m:r>
+                            <m:rPr>
+                              <m:sty m:val="p"/>
+                            </m:rPr>
+                            <w:rPr>
+                              <w:rFonts w:ascii="Cambria Math" w:hAnsi="Cambria Math"/>
+                            </w:rPr>
+                            <m:t>2</m:t>
+                          </m:r>
+                        </m:sup>
+                      </m:sSup>
+                    </m:fName>
+                    <m:e>
+                      <m:r>
+                        <w:rPr>
+                          <w:rFonts w:ascii="Cambria Math" w:hAnsi="Cambria Math"/>
+                        </w:rPr>
+                        <m:t>β</m:t>
+                      </m:r>
+                    </m:e>
+                  </m:func>
+                </m:e>
+                <m:e>
+                  <m:r>
+                    <w:rPr>
+                      <w:rFonts w:ascii="Cambria Math" w:hAnsi="Cambria Math"/>
+                    </w:rPr>
+                    <m:t>0</m:t>
+                  </m:r>
+                </m:e>
+              </m:mr>
+              <m:mr>
+                <m:e>
+                  <m:r>
+                    <w:rPr>
+                      <w:rFonts w:ascii="Cambria Math" w:hAnsi="Cambria Math"/>
+                    </w:rPr>
+                    <m:t>-ⅈg</m:t>
+                  </m:r>
+                </m:e>
+                <m:e>
+                  <m:r>
+                    <w:rPr>
+                      <w:rFonts w:ascii="Cambria Math" w:hAnsi="Cambria Math"/>
+                    </w:rPr>
+                    <m:t>0</m:t>
+                  </m:r>
+                </m:e>
+                <m:e>
+                  <m:r>
+                    <w:rPr>
+                      <w:rFonts w:ascii="Cambria Math" w:hAnsi="Cambria Math"/>
+                    </w:rPr>
+                    <m:t>ε-</m:t>
+                  </m:r>
+                  <m:sSup>
+                    <m:sSupPr>
+                      <m:ctrlPr>
+                        <w:rPr>
+                          <w:rFonts w:ascii="Cambria Math" w:hAnsi="Cambria Math"/>
+                        </w:rPr>
+                      </m:ctrlPr>
+                    </m:sSupPr>
+                    <m:e>
+                      <m:r>
+                        <w:rPr>
+                          <w:rFonts w:ascii="Cambria Math" w:hAnsi="Cambria Math"/>
+                        </w:rPr>
+                        <m:t>n</m:t>
+                      </m:r>
+                    </m:e>
+                    <m:sup>
+                      <m:r>
+                        <w:rPr>
+                          <w:rFonts w:ascii="Cambria Math" w:hAnsi="Cambria Math"/>
+                        </w:rPr>
+                        <m:t>2</m:t>
+                      </m:r>
+                    </m:sup>
+                  </m:sSup>
+                </m:e>
+              </m:mr>
+            </m:m>
+          </m:e>
+        </m:d>
+        <m:d>
+          <m:dPr>
+            <m:ctrlPr>
+              <w:rPr>
+                <w:rFonts w:ascii="Cambria Math" w:hAnsi="Cambria Math"/>
+              </w:rPr>
+            </m:ctrlPr>
+          </m:dPr>
+          <m:e>
+            <m:eqArr>
+              <m:eqArrPr>
+                <m:ctrlPr>
+                  <w:rPr>
+                    <w:rFonts w:ascii="Cambria Math" w:hAnsi="Cambria Math"/>
+                  </w:rPr>
+                </m:ctrlPr>
+              </m:eqArrPr>
+              <m:e>
+                <m:sSub>
+                  <m:sSubPr>
+                    <m:ctrlPr>
+                      <w:rPr>
+                        <w:rFonts w:ascii="Cambria Math" w:hAnsi="Cambria Math"/>
+                      </w:rPr>
+                    </m:ctrlPr>
+                  </m:sSubPr>
+                  <m:e>
+                    <m:r>
+                      <w:rPr>
+                        <w:rFonts w:ascii="Cambria Math" w:hAnsi="Cambria Math"/>
+                      </w:rPr>
+                      <m:t>E</m:t>
+                    </m:r>
+                  </m:e>
+                  <m:sub>
+                    <m:sSup>
+                      <m:sSupPr>
+                        <m:ctrlPr>
+                          <w:rPr>
+                            <w:rFonts w:ascii="Cambria Math" w:hAnsi="Cambria Math"/>
+                            <w:i/>
+                          </w:rPr>
+                        </m:ctrlPr>
+                      </m:sSupPr>
+                      <m:e>
+                        <m:r>
+                          <w:rPr>
+                            <w:rFonts w:ascii="Cambria Math" w:hAnsi="Cambria Math"/>
+                          </w:rPr>
+                          <m:t>x</m:t>
+                        </m:r>
+                      </m:e>
+                      <m:sup>
+                        <m:r>
+                          <w:rPr>
+                            <w:rFonts w:ascii="Cambria Math" w:hAnsi="Cambria Math"/>
+                          </w:rPr>
+                          <m:t>'</m:t>
+                        </m:r>
+                      </m:sup>
+                    </m:sSup>
+                  </m:sub>
+                </m:sSub>
+              </m:e>
+              <m:e>
+                <m:sSub>
+                  <m:sSubPr>
+                    <m:ctrlPr>
+                      <w:rPr>
+                        <w:rFonts w:ascii="Cambria Math" w:hAnsi="Cambria Math"/>
+                      </w:rPr>
+                    </m:ctrlPr>
+                  </m:sSubPr>
+                  <m:e>
+                    <m:r>
+                      <w:rPr>
+                        <w:rFonts w:ascii="Cambria Math" w:hAnsi="Cambria Math"/>
+                      </w:rPr>
+                      <m:t>E</m:t>
+                    </m:r>
+                  </m:e>
+                  <m:sub>
+                    <m:sSup>
+                      <m:sSupPr>
+                        <m:ctrlPr>
+                          <w:rPr>
+                            <w:rFonts w:ascii="Cambria Math" w:hAnsi="Cambria Math"/>
+                            <w:i/>
+                          </w:rPr>
+                        </m:ctrlPr>
+                      </m:sSupPr>
+                      <m:e>
+                        <m:r>
+                          <w:rPr>
+                            <w:rFonts w:ascii="Cambria Math" w:hAnsi="Cambria Math"/>
+                          </w:rPr>
+                          <m:t>y</m:t>
+                        </m:r>
+                      </m:e>
+                      <m:sup>
+                        <m:r>
+                          <w:rPr>
+                            <w:rFonts w:ascii="Cambria Math" w:hAnsi="Cambria Math"/>
+                          </w:rPr>
+                          <m:t>'</m:t>
+                        </m:r>
+                      </m:sup>
+                    </m:sSup>
+                  </m:sub>
+                </m:sSub>
+              </m:e>
+              <m:e>
+                <m:sSub>
+                  <m:sSubPr>
+                    <m:ctrlPr>
+                      <w:rPr>
+                        <w:rFonts w:ascii="Cambria Math" w:hAnsi="Cambria Math"/>
+                      </w:rPr>
+                    </m:ctrlPr>
+                  </m:sSubPr>
+                  <m:e>
+                    <m:r>
+                      <w:rPr>
+                        <w:rFonts w:ascii="Cambria Math" w:hAnsi="Cambria Math"/>
+                      </w:rPr>
+                      <m:t>E</m:t>
+                    </m:r>
+                  </m:e>
+                  <m:sub>
+                    <m:sSup>
+                      <m:sSupPr>
+                        <m:ctrlPr>
+                          <w:rPr>
+                            <w:rFonts w:ascii="Cambria Math" w:hAnsi="Cambria Math"/>
+                            <w:i/>
+                          </w:rPr>
+                        </m:ctrlPr>
+                      </m:sSupPr>
+                      <m:e>
+                        <m:r>
+                          <w:rPr>
+                            <w:rFonts w:ascii="Cambria Math" w:hAnsi="Cambria Math"/>
+                          </w:rPr>
+                          <m:t>z</m:t>
+                        </m:r>
+                      </m:e>
+                      <m:sup>
+                        <m:r>
+                          <w:rPr>
+                            <w:rFonts w:ascii="Cambria Math" w:hAnsi="Cambria Math"/>
+                          </w:rPr>
+                          <m:t>'</m:t>
+                        </m:r>
+                      </m:sup>
+                    </m:sSup>
+                  </m:sub>
+                </m:sSub>
+              </m:e>
+            </m:eqArr>
+          </m:e>
+        </m:d>
+        <m:r>
+          <w:rPr>
+            <w:rFonts w:ascii="Cambria Math" w:hAnsi="Cambria Math"/>
+          </w:rPr>
+          <m:t>=</m:t>
+        </m:r>
+        <m:r>
+          <w:rPr>
+            <w:rFonts w:ascii="Cambria Math" w:hAnsi="Cambria Math"/>
+          </w:rPr>
+          <m:t>0</m:t>
+        </m:r>
+      </m:oMath>
+      <w:r>
+        <w:rPr>
+          <w:rFonts w:ascii="Cambria Math" w:eastAsiaTheme="minorEastAsia" w:hAnsi="Cambria Math"/>
+        </w:rPr>
+        <w:t>,</w:t>
+      </w:r>
+    </w:p>
+    <w:p>
+      <w:pPr>
+        <w:jc w:val="both"/>
+        <w:rPr>
+          <w:rFonts w:ascii="Cambria Math" w:eastAsiaTheme="minorEastAsia" w:hAnsi="Cambria Math"/>
+        </w:rPr>
+      </w:pPr>
+      <w:r>
+        <w:rPr>
+          <w:rFonts w:ascii="Cambria Math" w:eastAsiaTheme="minorEastAsia" w:hAnsi="Cambria Math"/>
+        </w:rPr>
+        <w:t xml:space="preserve">где  </w:t>
+      </w:r>
+      <m:oMath>
+        <m:r>
+          <w:rPr>
+            <w:rFonts w:ascii="Cambria Math" w:hAnsi="Cambria Math"/>
+          </w:rPr>
+          <m:t>β</m:t>
+        </m:r>
+      </m:oMath>
+      <w:r>
+        <w:rPr>
+          <w:rFonts w:ascii="Cambria Math" w:eastAsiaTheme="minorEastAsia" w:hAnsi="Cambria Math"/>
+        </w:rPr>
+        <w:t xml:space="preserve"> - угол между постоянным магнитным полем и волновым вектором.  Из этого выражения легко получаются поляризации собственных мод среды:</w:t>
+      </w:r>
+    </w:p>
+    <w:p>
+      <w:pPr>
+        <w:jc w:val="center"/>
+        <w:rPr>
+          <w:rFonts w:ascii="Cambria Math" w:eastAsiaTheme="minorEastAsia" w:hAnsi="Cambria Math"/>
+          <w:lang w:val="en-US"/>
+        </w:rPr>
+      </w:pPr>
+      <m:oMath>
+        <m:f>
+          <m:fPr>
+            <m:ctrlPr>
+              <w:rPr>
+                <w:rFonts w:ascii="Cambria Math" w:hAnsi="Cambria Math"/>
+              </w:rPr>
+            </m:ctrlPr>
+          </m:fPr>
+          <m:num>
+            <m:sSub>
+              <m:sSubPr>
+                <m:ctrlPr>
+                  <w:rPr>
+                    <w:rFonts w:ascii="Cambria Math" w:hAnsi="Cambria Math"/>
+                  </w:rPr>
+                </m:ctrlPr>
+              </m:sSubPr>
+              <m:e>
+                <m:r>
+                  <w:rPr>
+                    <w:rFonts w:ascii="Cambria Math" w:hAnsi="Cambria Math"/>
+                  </w:rPr>
+                  <m:t>E</m:t>
+                </m:r>
+              </m:e>
+              <m:sub>
+                <m:sSup>
+                  <m:sSupPr>
+                    <m:ctrlPr>
+                      <w:rPr>
+                        <w:rFonts w:ascii="Cambria Math" w:hAnsi="Cambria Math"/>
+                      </w:rPr>
+                    </m:ctrlPr>
+                  </m:sSupPr>
+                  <m:e>
+                    <m:r>
+                      <w:rPr>
+                        <w:rFonts w:ascii="Cambria Math" w:hAnsi="Cambria Math"/>
+                      </w:rPr>
+                      <m:t>y</m:t>
+                    </m:r>
+                  </m:e>
+                  <m:sup>
+                    <m:r>
+                      <w:rPr>
+                        <w:rFonts w:ascii="Cambria Math" w:hAnsi="Cambria Math"/>
+                      </w:rPr>
+                      <m:t>'</m:t>
+                    </m:r>
+                  </m:sup>
+                </m:sSup>
+              </m:sub>
+            </m:sSub>
+          </m:num>
+          <m:den>
+            <m:sSub>
+              <m:sSubPr>
+                <m:ctrlPr>
+                  <w:rPr>
+                    <w:rFonts w:ascii="Cambria Math" w:hAnsi="Cambria Math"/>
+                  </w:rPr>
+                </m:ctrlPr>
+              </m:sSubPr>
+              <m:e>
+                <m:r>
+                  <w:rPr>
+                    <w:rFonts w:ascii="Cambria Math" w:hAnsi="Cambria Math"/>
+                  </w:rPr>
+                  <m:t>E</m:t>
+                </m:r>
+              </m:e>
+              <m:sub>
+                <m:sSup>
+                  <m:sSupPr>
+                    <m:ctrlPr>
+                      <w:rPr>
+                        <w:rFonts w:ascii="Cambria Math" w:hAnsi="Cambria Math"/>
+                      </w:rPr>
+                    </m:ctrlPr>
+                  </m:sSupPr>
+                  <m:e>
+                    <m:r>
+                      <w:rPr>
+                        <w:rFonts w:ascii="Cambria Math" w:hAnsi="Cambria Math"/>
+                      </w:rPr>
+                      <m:t>x</m:t>
+                    </m:r>
+                  </m:e>
+                  <m:sup>
+                    <m:r>
+                      <w:rPr>
+                        <w:rFonts w:ascii="Cambria Math" w:hAnsi="Cambria Math"/>
+                      </w:rPr>
+                      <m:t>'</m:t>
+                    </m:r>
+                  </m:sup>
+                </m:sSup>
+              </m:sub>
+            </m:sSub>
+          </m:den>
+        </m:f>
+        <m:r>
+          <w:rPr>
+            <w:rFonts w:ascii="Cambria Math" w:hAnsi="Cambria Math"/>
+          </w:rPr>
+          <m:t>=</m:t>
+        </m:r>
+        <m:f>
+          <m:fPr>
+            <m:ctrlPr>
+              <w:rPr>
+                <w:rFonts w:ascii="Cambria Math" w:hAnsi="Cambria Math"/>
+              </w:rPr>
+            </m:ctrlPr>
+          </m:fPr>
+          <m:num>
+            <m:sSup>
+              <m:sSupPr>
+                <m:ctrlPr>
+                  <w:rPr>
+                    <w:rFonts w:ascii="Cambria Math" w:hAnsi="Cambria Math"/>
+                  </w:rPr>
+                </m:ctrlPr>
+              </m:sSupPr>
+              <m:e>
+                <m:r>
+                  <w:rPr>
+                    <w:rFonts w:ascii="Cambria Math" w:hAnsi="Cambria Math"/>
+                  </w:rPr>
+                  <m:t>n</m:t>
+                </m:r>
+              </m:e>
+              <m:sup>
+                <m:r>
+                  <w:rPr>
+                    <w:rFonts w:ascii="Cambria Math" w:hAnsi="Cambria Math"/>
+                  </w:rPr>
+                  <m:t>2</m:t>
+                </m:r>
+              </m:sup>
+            </m:sSup>
+            <m:func>
+              <m:funcPr>
+                <m:ctrlPr>
+                  <w:rPr>
+                    <w:rFonts w:ascii="Cambria Math" w:hAnsi="Cambria Math"/>
+                  </w:rPr>
+                </m:ctrlPr>
+              </m:funcPr>
+              <m:fName>
+                <m:r>
+                  <m:rPr>
+                    <m:sty m:val="p"/>
+                  </m:rPr>
+                  <w:rPr>
+                    <w:rFonts w:ascii="Cambria Math" w:hAnsi="Cambria Math"/>
+                  </w:rPr>
+                  <m:t>sin</m:t>
+                </m:r>
+              </m:fName>
+              <m:e>
+                <m:r>
+                  <w:rPr>
+                    <w:rFonts w:ascii="Cambria Math" w:hAnsi="Cambria Math"/>
+                  </w:rPr>
+                  <m:t>β</m:t>
+                </m:r>
+              </m:e>
+            </m:func>
+            <m:func>
+              <m:funcPr>
+                <m:ctrlPr>
+                  <w:rPr>
+                    <w:rFonts w:ascii="Cambria Math" w:hAnsi="Cambria Math"/>
+                  </w:rPr>
+                </m:ctrlPr>
+              </m:funcPr>
+              <m:fName>
+                <m:r>
+                  <m:rPr>
+                    <m:sty m:val="p"/>
+                  </m:rPr>
+                  <w:rPr>
+                    <w:rFonts w:ascii="Cambria Math" w:hAnsi="Cambria Math"/>
+                  </w:rPr>
+                  <m:t>cos</m:t>
+                </m:r>
+              </m:fName>
+              <m:e>
+                <m:r>
+                  <w:rPr>
+                    <w:rFonts w:ascii="Cambria Math" w:hAnsi="Cambria Math"/>
+                  </w:rPr>
+                  <m:t>β</m:t>
+                </m:r>
+              </m:e>
+            </m:func>
+          </m:num>
+          <m:den>
+            <m:sSup>
+              <m:sSupPr>
+                <m:ctrlPr>
+                  <w:rPr>
+                    <w:rFonts w:ascii="Cambria Math" w:hAnsi="Cambria Math"/>
+                  </w:rPr>
+                </m:ctrlPr>
+              </m:sSupPr>
+              <m:e>
+                <m:r>
+                  <w:rPr>
+                    <w:rFonts w:ascii="Cambria Math" w:hAnsi="Cambria Math"/>
+                  </w:rPr>
+                  <m:t>n</m:t>
+                </m:r>
+              </m:e>
+              <m:sup>
+                <m:r>
+                  <w:rPr>
+                    <w:rFonts w:ascii="Cambria Math" w:hAnsi="Cambria Math"/>
+                  </w:rPr>
+                  <m:t>2</m:t>
+                </m:r>
+              </m:sup>
+            </m:sSup>
+            <m:sSup>
+              <m:sSupPr>
+                <m:ctrlPr>
+                  <w:rPr>
+                    <w:rFonts w:ascii="Cambria Math" w:hAnsi="Cambria Math"/>
+                  </w:rPr>
+                </m:ctrlPr>
+              </m:sSupPr>
+              <m:e>
+                <m:r>
+                  <m:rPr>
+                    <m:sty m:val="p"/>
+                  </m:rPr>
+                  <w:rPr>
+                    <w:rFonts w:ascii="Cambria Math" w:hAnsi="Cambria Math"/>
+                  </w:rPr>
+                  <m:t>sin</m:t>
+                </m:r>
+              </m:e>
+              <m:sup>
+                <m:r>
+                  <w:rPr>
+                    <w:rFonts w:ascii="Cambria Math" w:hAnsi="Cambria Math"/>
+                  </w:rPr>
+                  <m:t>2</m:t>
+                </m:r>
+              </m:sup>
+            </m:sSup>
+            <m:r>
+              <w:rPr>
+                <w:rFonts w:ascii="Cambria Math" w:hAnsi="Cambria Math"/>
+              </w:rPr>
+              <m:t>β-</m:t>
+            </m:r>
+            <m:sSub>
+              <m:sSubPr>
+                <m:ctrlPr>
+                  <w:rPr>
+                    <w:rFonts w:ascii="Cambria Math" w:hAnsi="Cambria Math"/>
+                    <w:i/>
+                  </w:rPr>
+                </m:ctrlPr>
+              </m:sSubPr>
+              <m:e>
+                <m:r>
+                  <w:rPr>
+                    <w:rFonts w:ascii="Cambria Math" w:hAnsi="Cambria Math"/>
+                  </w:rPr>
+                  <m:t>ε</m:t>
+                </m:r>
+              </m:e>
+              <m:sub>
+                <m:r>
+                  <w:rPr>
+                    <w:rFonts w:ascii="Cambria Math" w:hAnsi="Cambria Math"/>
+                  </w:rPr>
+                  <m:t>∥</m:t>
+                </m:r>
+              </m:sub>
+            </m:sSub>
+          </m:den>
+        </m:f>
+        <m:r>
+          <w:rPr>
+            <w:rFonts w:ascii="Cambria Math" w:eastAsiaTheme="minorEastAsia" w:hAnsi="Cambria Math"/>
+          </w:rPr>
+          <m:t xml:space="preserve">, </m:t>
+        </m:r>
+        <m:f>
+          <m:fPr>
+            <m:ctrlPr>
+              <w:rPr>
+                <w:rFonts w:ascii="Cambria Math" w:hAnsi="Cambria Math"/>
+                <w:i/>
+              </w:rPr>
+            </m:ctrlPr>
+          </m:fPr>
+          <m:num>
+            <m:sSub>
+              <m:sSubPr>
+                <m:ctrlPr>
+                  <w:rPr>
+                    <w:rFonts w:ascii="Cambria Math" w:hAnsi="Cambria Math"/>
+                    <w:i/>
+                  </w:rPr>
+                </m:ctrlPr>
+              </m:sSubPr>
+              <m:e>
+                <m:r>
+                  <w:rPr>
+                    <w:rFonts w:ascii="Cambria Math" w:hAnsi="Cambria Math"/>
+                  </w:rPr>
+                  <m:t>E</m:t>
+                </m:r>
+              </m:e>
+              <m:sub>
+                <m:sSup>
+                  <m:sSupPr>
+                    <m:ctrlPr>
+                      <w:rPr>
+                        <w:rFonts w:ascii="Cambria Math" w:hAnsi="Cambria Math"/>
+                        <w:i/>
+                      </w:rPr>
+                    </m:ctrlPr>
+                  </m:sSupPr>
+                  <m:e>
+                    <m:r>
+                      <w:rPr>
+                        <w:rFonts w:ascii="Cambria Math" w:hAnsi="Cambria Math"/>
+                      </w:rPr>
+                      <m:t>z</m:t>
+                    </m:r>
+                  </m:e>
+                  <m:sup>
+                    <m:r>
+                      <w:rPr>
+                        <w:rFonts w:ascii="Cambria Math" w:hAnsi="Cambria Math"/>
+                      </w:rPr>
+                      <m:t>'</m:t>
+                    </m:r>
+                  </m:sup>
+                </m:sSup>
+              </m:sub>
+            </m:sSub>
+          </m:num>
+          <m:den>
+            <m:sSub>
+              <m:sSubPr>
+                <m:ctrlPr>
+                  <w:rPr>
+                    <w:rFonts w:ascii="Cambria Math" w:hAnsi="Cambria Math"/>
+                    <w:i/>
+                  </w:rPr>
+                </m:ctrlPr>
+              </m:sSubPr>
+              <m:e>
+                <m:r>
+                  <w:rPr>
+                    <w:rFonts w:ascii="Cambria Math" w:hAnsi="Cambria Math"/>
+                  </w:rPr>
+                  <m:t>E</m:t>
+                </m:r>
+              </m:e>
+              <m:sub>
+                <m:sSup>
+                  <m:sSupPr>
+                    <m:ctrlPr>
+                      <w:rPr>
+                        <w:rFonts w:ascii="Cambria Math" w:hAnsi="Cambria Math"/>
+                        <w:i/>
+                      </w:rPr>
+                    </m:ctrlPr>
+                  </m:sSupPr>
+                  <m:e>
+                    <m:r>
+                      <w:rPr>
+                        <w:rFonts w:ascii="Cambria Math" w:hAnsi="Cambria Math"/>
+                      </w:rPr>
+                      <m:t>x</m:t>
+                    </m:r>
+                  </m:e>
+                  <m:sup>
+                    <m:r>
+                      <w:rPr>
+                        <w:rFonts w:ascii="Cambria Math" w:hAnsi="Cambria Math"/>
+                      </w:rPr>
+                      <m:t>'</m:t>
+                    </m:r>
+                  </m:sup>
+                </m:sSup>
+              </m:sub>
+            </m:sSub>
+          </m:den>
+        </m:f>
+        <m:r>
+          <w:rPr>
+            <w:rFonts w:ascii="Cambria Math" w:hAnsi="Cambria Math"/>
+          </w:rPr>
+          <m:t>=</m:t>
+        </m:r>
+        <m:f>
+          <m:fPr>
+            <m:ctrlPr>
+              <w:rPr>
+                <w:rFonts w:ascii="Cambria Math" w:hAnsi="Cambria Math"/>
+                <w:i/>
+              </w:rPr>
+            </m:ctrlPr>
+          </m:fPr>
+          <m:num>
+            <m:r>
+              <w:rPr>
+                <w:rFonts w:ascii="Cambria Math" w:hAnsi="Cambria Math"/>
+              </w:rPr>
+              <m:t>ig</m:t>
+            </m:r>
+          </m:num>
+          <m:den>
+            <m:r>
+              <w:rPr>
+                <w:rFonts w:ascii="Cambria Math" w:hAnsi="Cambria Math"/>
+              </w:rPr>
+              <m:t>ε-</m:t>
+            </m:r>
+            <m:sSup>
+              <m:sSupPr>
+                <m:ctrlPr>
+                  <w:rPr>
+                    <w:rFonts w:ascii="Cambria Math" w:hAnsi="Cambria Math"/>
+                    <w:i/>
+                  </w:rPr>
+                </m:ctrlPr>
+              </m:sSupPr>
+              <m:e>
+                <m:r>
+                  <w:rPr>
+                    <w:rFonts w:ascii="Cambria Math" w:hAnsi="Cambria Math"/>
+                  </w:rPr>
+                  <m:t>n</m:t>
+                </m:r>
+              </m:e>
+              <m:sup>
+                <m:r>
+                  <w:rPr>
+                    <w:rFonts w:ascii="Cambria Math" w:hAnsi="Cambria Math"/>
+                  </w:rPr>
+                  <m:t>2</m:t>
+                </m:r>
+              </m:sup>
+            </m:sSup>
+          </m:den>
+        </m:f>
+      </m:oMath>
+      <w:r>
+        <w:rPr>
+          <w:rFonts w:ascii="Cambria Math" w:eastAsiaTheme="minorEastAsia" w:hAnsi="Cambria Math"/>
+        </w:rPr>
+        <w:t xml:space="preserve"> </w:t>
+      </w:r>
+    </w:p>
+    <w:p>
+      <w:pPr>
+        <w:jc w:val="both"/>
+        <w:rPr>
+          <w:rFonts w:ascii="Cambria Math" w:eastAsiaTheme="minorEastAsia" w:hAnsi="Cambria Math"/>
+        </w:rPr>
+      </w:pPr>
+      <w:r>
+        <w:rPr>
+          <w:rFonts w:ascii="Cambria Math" w:eastAsiaTheme="minorEastAsia" w:hAnsi="Cambria Math"/>
+        </w:rPr>
+        <w:lastRenderedPageBreak/>
+        <w:t xml:space="preserve">где </w:t>
+      </w:r>
+      <m:oMath>
+        <m:sSup>
+          <m:sSupPr>
+            <m:ctrlPr>
+              <w:rPr>
+                <w:rFonts w:ascii="Cambria Math" w:eastAsiaTheme="minorEastAsia" w:hAnsi="Cambria Math"/>
+                <w:i/>
+              </w:rPr>
+            </m:ctrlPr>
+          </m:sSupPr>
+          <m:e>
+            <m:r>
+              <w:rPr>
+                <w:rFonts w:ascii="Cambria Math" w:eastAsiaTheme="minorEastAsia" w:hAnsi="Cambria Math"/>
+              </w:rPr>
+              <m:t>n</m:t>
+            </m:r>
+          </m:e>
+          <m:sup>
+            <m:r>
+              <w:rPr>
+                <w:rFonts w:ascii="Cambria Math" w:eastAsiaTheme="minorEastAsia" w:hAnsi="Cambria Math"/>
+              </w:rPr>
+              <m:t>2</m:t>
+            </m:r>
+          </m:sup>
+        </m:sSup>
+      </m:oMath>
+      <w:r>
+        <w:rPr>
+          <w:rFonts w:ascii="Cambria Math" w:eastAsiaTheme="minorEastAsia" w:hAnsi="Cambria Math"/>
+        </w:rPr>
+        <w:t xml:space="preserve"> – </w:t>
+      </w:r>
+      <w:r>
+        <w:rPr>
+          <w:rFonts w:ascii="Cambria Math" w:eastAsiaTheme="minorEastAsia" w:hAnsi="Cambria Math"/>
+        </w:rPr>
+        <w:t>значение показателя преломления для обыкновенной или необыкновенной волны. Чтобы найти предельные поляризации среды, устремим в этих выражениях концентрацию плазмы к нулю. Проделав это, получим:</w:t>
+      </w:r>
+    </w:p>
+    <w:p>
+      <w:pPr>
+        <w:jc w:val="center"/>
+        <w:rPr>
+          <w:rFonts w:ascii="Cambria Math" w:eastAsiaTheme="minorEastAsia" w:hAnsi="Cambria Math"/>
+          <w:lang w:val="en-US"/>
+        </w:rPr>
+      </w:pPr>
+      <m:oMathPara>
+        <m:oMathParaPr>
+          <m:jc m:val="center"/>
+        </m:oMathParaPr>
+        <m:oMath>
+          <m:f>
+            <m:fPr>
+              <m:ctrlPr>
+                <w:rPr>
+                  <w:rFonts w:ascii="Cambria Math" w:hAnsi="Cambria Math"/>
+                  <w:i/>
+                </w:rPr>
+              </m:ctrlPr>
+            </m:fPr>
+            <m:num>
+              <m:sSub>
+                <m:sSubPr>
+                  <m:ctrlPr>
+                    <w:rPr>
+                      <w:rFonts w:ascii="Cambria Math" w:hAnsi="Cambria Math"/>
+                      <w:i/>
+                    </w:rPr>
+                  </m:ctrlPr>
+                </m:sSubPr>
+                <m:e>
+                  <m:r>
+                    <w:rPr>
+                      <w:rFonts w:ascii="Cambria Math" w:hAnsi="Cambria Math"/>
+                    </w:rPr>
+                    <m:t>E</m:t>
+                  </m:r>
+                </m:e>
+                <m:sub>
+                  <m:sSup>
+                    <m:sSupPr>
+                      <m:ctrlPr>
+                        <w:rPr>
+                          <w:rFonts w:ascii="Cambria Math" w:hAnsi="Cambria Math"/>
+                          <w:i/>
+                        </w:rPr>
+                      </m:ctrlPr>
+                    </m:sSupPr>
+                    <m:e>
+                      <m:r>
+                        <w:rPr>
+                          <w:rFonts w:ascii="Cambria Math" w:hAnsi="Cambria Math"/>
+                        </w:rPr>
+                        <m:t>y</m:t>
+                      </m:r>
+                    </m:e>
+                    <m:sup>
+                      <m:r>
+                        <w:rPr>
+                          <w:rFonts w:ascii="Cambria Math" w:hAnsi="Cambria Math"/>
+                        </w:rPr>
+                        <m:t>'</m:t>
+                      </m:r>
+                    </m:sup>
+                  </m:sSup>
+                </m:sub>
+              </m:sSub>
+            </m:num>
+            <m:den>
+              <m:sSub>
+                <m:sSubPr>
+                  <m:ctrlPr>
+                    <w:rPr>
+                      <w:rFonts w:ascii="Cambria Math" w:hAnsi="Cambria Math"/>
+                      <w:i/>
+                    </w:rPr>
+                  </m:ctrlPr>
+                </m:sSubPr>
+                <m:e>
+                  <m:r>
+                    <w:rPr>
+                      <w:rFonts w:ascii="Cambria Math" w:hAnsi="Cambria Math"/>
+                    </w:rPr>
+                    <m:t>E</m:t>
+                  </m:r>
+                </m:e>
+                <m:sub>
+                  <m:sSup>
+                    <m:sSupPr>
+                      <m:ctrlPr>
+                        <w:rPr>
+                          <w:rFonts w:ascii="Cambria Math" w:hAnsi="Cambria Math"/>
+                          <w:i/>
+                        </w:rPr>
+                      </m:ctrlPr>
+                    </m:sSupPr>
+                    <m:e>
+                      <m:r>
+                        <w:rPr>
+                          <w:rFonts w:ascii="Cambria Math" w:hAnsi="Cambria Math"/>
+                        </w:rPr>
+                        <m:t>x</m:t>
+                      </m:r>
+                    </m:e>
+                    <m:sup>
+                      <m:r>
+                        <w:rPr>
+                          <w:rFonts w:ascii="Cambria Math" w:hAnsi="Cambria Math"/>
+                        </w:rPr>
+                        <m:t>'</m:t>
+                      </m:r>
+                    </m:sup>
+                  </m:sSup>
+                </m:sub>
+              </m:sSub>
+            </m:den>
+          </m:f>
+          <m:r>
+            <w:rPr>
+              <w:rFonts w:ascii="Cambria Math" w:hAnsi="Cambria Math"/>
+            </w:rPr>
+            <m:t>=-</m:t>
+          </m:r>
+          <m:func>
+            <m:funcPr>
+              <m:ctrlPr>
+                <w:rPr>
+                  <w:rFonts w:ascii="Cambria Math" w:hAnsi="Cambria Math"/>
+                  <w:i/>
+                </w:rPr>
+              </m:ctrlPr>
+            </m:funcPr>
+            <m:fName>
+              <m:r>
+                <w:rPr>
+                  <w:rFonts w:ascii="Cambria Math" w:hAnsi="Cambria Math"/>
+                </w:rPr>
+                <m:t>tan</m:t>
+              </m:r>
+            </m:fName>
+            <m:e>
+              <m:r>
+                <w:rPr>
+                  <w:rFonts w:ascii="Cambria Math" w:hAnsi="Cambria Math"/>
+                </w:rPr>
+                <m:t>β</m:t>
+              </m:r>
+            </m:e>
+          </m:func>
+          <m:r>
+            <w:rPr>
+              <w:rFonts w:ascii="Cambria Math" w:eastAsiaTheme="minorEastAsia" w:hAnsi="Cambria Math"/>
+            </w:rPr>
+            <m:t xml:space="preserve">, </m:t>
+          </m:r>
+          <m:r>
+            <w:rPr>
+              <w:rFonts w:ascii="Cambria Math" w:eastAsiaTheme="minorEastAsia" w:hAnsi="Cambria Math"/>
+            </w:rPr>
+            <m:t xml:space="preserve"> </m:t>
+          </m:r>
+          <m:f>
+            <m:fPr>
+              <m:ctrlPr>
+                <w:rPr>
+                  <w:rFonts w:ascii="Cambria Math" w:hAnsi="Cambria Math"/>
+                  <w:i/>
+                </w:rPr>
+              </m:ctrlPr>
+            </m:fPr>
+            <m:num>
+              <m:sSub>
+                <m:sSubPr>
+                  <m:ctrlPr>
+                    <w:rPr>
+                      <w:rFonts w:ascii="Cambria Math" w:hAnsi="Cambria Math"/>
+                      <w:i/>
+                    </w:rPr>
+                  </m:ctrlPr>
+                </m:sSubPr>
+                <m:e>
+                  <m:r>
+                    <w:rPr>
+                      <w:rFonts w:ascii="Cambria Math" w:hAnsi="Cambria Math"/>
+                    </w:rPr>
+                    <m:t>E</m:t>
+                  </m:r>
+                </m:e>
+                <m:sub>
+                  <m:sSup>
+                    <m:sSupPr>
+                      <m:ctrlPr>
+                        <w:rPr>
+                          <w:rFonts w:ascii="Cambria Math" w:hAnsi="Cambria Math"/>
+                          <w:i/>
+                        </w:rPr>
+                      </m:ctrlPr>
+                    </m:sSupPr>
+                    <m:e>
+                      <m:r>
+                        <w:rPr>
+                          <w:rFonts w:ascii="Cambria Math" w:hAnsi="Cambria Math"/>
+                        </w:rPr>
+                        <m:t>z</m:t>
+                      </m:r>
+                    </m:e>
+                    <m:sup>
+                      <m:r>
+                        <w:rPr>
+                          <w:rFonts w:ascii="Cambria Math" w:hAnsi="Cambria Math"/>
+                        </w:rPr>
+                        <m:t>'</m:t>
+                      </m:r>
+                    </m:sup>
+                  </m:sSup>
+                </m:sub>
+              </m:sSub>
+            </m:num>
+            <m:den>
+              <m:sSub>
+                <m:sSubPr>
+                  <m:ctrlPr>
+                    <w:rPr>
+                      <w:rFonts w:ascii="Cambria Math" w:hAnsi="Cambria Math"/>
+                      <w:i/>
+                    </w:rPr>
+                  </m:ctrlPr>
+                </m:sSubPr>
+                <m:e>
+                  <m:r>
+                    <w:rPr>
+                      <w:rFonts w:ascii="Cambria Math" w:hAnsi="Cambria Math"/>
+                    </w:rPr>
+                    <m:t>E</m:t>
+                  </m:r>
+                </m:e>
+                <m:sub>
+                  <m:sSup>
+                    <m:sSupPr>
+                      <m:ctrlPr>
+                        <w:rPr>
+                          <w:rFonts w:ascii="Cambria Math" w:hAnsi="Cambria Math"/>
+                          <w:i/>
+                        </w:rPr>
+                      </m:ctrlPr>
+                    </m:sSupPr>
+                    <m:e>
+                      <m:r>
+                        <w:rPr>
+                          <w:rFonts w:ascii="Cambria Math" w:hAnsi="Cambria Math"/>
+                        </w:rPr>
+                        <m:t>x</m:t>
+                      </m:r>
+                    </m:e>
+                    <m:sup>
+                      <m:r>
+                        <w:rPr>
+                          <w:rFonts w:ascii="Cambria Math" w:hAnsi="Cambria Math"/>
+                        </w:rPr>
+                        <m:t>'</m:t>
+                      </m:r>
+                    </m:sup>
+                  </m:sSup>
+                </m:sub>
+              </m:sSub>
+            </m:den>
+          </m:f>
+          <m:r>
+            <w:rPr>
+              <w:rFonts w:ascii="Cambria Math" w:hAnsi="Cambria Math"/>
+            </w:rPr>
+            <m:t>=</m:t>
+          </m:r>
+          <m:f>
+            <m:fPr>
+              <m:ctrlPr>
+                <w:rPr>
+                  <w:rFonts w:ascii="Cambria Math" w:hAnsi="Cambria Math"/>
+                  <w:i/>
+                </w:rPr>
+              </m:ctrlPr>
+            </m:fPr>
+            <m:num>
+              <m:r>
+                <w:rPr>
+                  <w:rFonts w:ascii="Cambria Math" w:hAnsi="Cambria Math"/>
+                </w:rPr>
+                <m:t>i</m:t>
+              </m:r>
+              <m:rad>
+                <m:radPr>
+                  <m:degHide m:val="on"/>
+                  <m:ctrlPr>
+                    <w:rPr>
+                      <w:rFonts w:ascii="Cambria Math" w:hAnsi="Cambria Math"/>
+                      <w:i/>
+                    </w:rPr>
+                  </m:ctrlPr>
+                </m:radPr>
+                <m:deg/>
+                <m:e>
+                  <m:r>
+                    <w:rPr>
+                      <w:rFonts w:ascii="Cambria Math" w:hAnsi="Cambria Math"/>
+                      <w:lang w:val="en-US"/>
+                    </w:rPr>
+                    <m:t>u</m:t>
+                  </m:r>
+                </m:e>
+              </m:rad>
+            </m:num>
+            <m:den>
+              <m:r>
+                <w:rPr>
+                  <w:rFonts w:ascii="Cambria Math" w:hAnsi="Cambria Math"/>
+                </w:rPr>
+                <m:t>a</m:t>
+              </m:r>
+              <m:d>
+                <m:dPr>
+                  <m:ctrlPr>
+                    <w:rPr>
+                      <w:rFonts w:ascii="Cambria Math" w:hAnsi="Cambria Math"/>
+                      <w:i/>
+                    </w:rPr>
+                  </m:ctrlPr>
+                </m:dPr>
+                <m:e>
+                  <m:r>
+                    <w:rPr>
+                      <w:rFonts w:ascii="Cambria Math" w:hAnsi="Cambria Math"/>
+                    </w:rPr>
+                    <m:t>1-u</m:t>
+                  </m:r>
+                </m:e>
+              </m:d>
+              <m:r>
+                <w:rPr>
+                  <w:rFonts w:ascii="Cambria Math" w:hAnsi="Cambria Math"/>
+                </w:rPr>
+                <m:t>-1</m:t>
+              </m:r>
+            </m:den>
+          </m:f>
+          <m:r>
+            <w:rPr>
+              <w:rFonts w:ascii="Cambria Math" w:hAnsi="Cambria Math"/>
+            </w:rPr>
+            <m:t xml:space="preserve">,  </m:t>
+          </m:r>
+          <m:f>
+            <m:fPr>
+              <m:ctrlPr>
+                <w:rPr>
+                  <w:rFonts w:ascii="Cambria Math" w:hAnsi="Cambria Math"/>
+                  <w:i/>
+                </w:rPr>
+              </m:ctrlPr>
+            </m:fPr>
+            <m:num>
+              <m:sSub>
+                <m:sSubPr>
+                  <m:ctrlPr>
+                    <w:rPr>
+                      <w:rFonts w:ascii="Cambria Math" w:hAnsi="Cambria Math"/>
+                      <w:i/>
+                    </w:rPr>
+                  </m:ctrlPr>
+                </m:sSubPr>
+                <m:e>
+                  <m:r>
+                    <w:rPr>
+                      <w:rFonts w:ascii="Cambria Math" w:hAnsi="Cambria Math"/>
+                    </w:rPr>
+                    <m:t>E</m:t>
+                  </m:r>
+                </m:e>
+                <m:sub>
+                  <m:sSup>
+                    <m:sSupPr>
+                      <m:ctrlPr>
+                        <w:rPr>
+                          <w:rFonts w:ascii="Cambria Math" w:hAnsi="Cambria Math"/>
+                          <w:i/>
+                        </w:rPr>
+                      </m:ctrlPr>
+                    </m:sSupPr>
+                    <m:e>
+                      <m:r>
+                        <w:rPr>
+                          <w:rFonts w:ascii="Cambria Math" w:hAnsi="Cambria Math"/>
+                        </w:rPr>
+                        <m:t>y</m:t>
+                      </m:r>
+                    </m:e>
+                    <m:sup>
+                      <m:r>
+                        <w:rPr>
+                          <w:rFonts w:ascii="Cambria Math" w:hAnsi="Cambria Math"/>
+                        </w:rPr>
+                        <m:t>'</m:t>
+                      </m:r>
+                    </m:sup>
+                  </m:sSup>
+                </m:sub>
+              </m:sSub>
+            </m:num>
+            <m:den>
+              <m:sSub>
+                <m:sSubPr>
+                  <m:ctrlPr>
+                    <w:rPr>
+                      <w:rFonts w:ascii="Cambria Math" w:hAnsi="Cambria Math"/>
+                      <w:i/>
+                    </w:rPr>
+                  </m:ctrlPr>
+                </m:sSubPr>
+                <m:e>
+                  <m:r>
+                    <w:rPr>
+                      <w:rFonts w:ascii="Cambria Math" w:hAnsi="Cambria Math"/>
+                    </w:rPr>
+                    <m:t>E</m:t>
+                  </m:r>
+                </m:e>
+                <m:sub>
+                  <m:sSup>
+                    <m:sSupPr>
+                      <m:ctrlPr>
+                        <w:rPr>
+                          <w:rFonts w:ascii="Cambria Math" w:hAnsi="Cambria Math"/>
+                          <w:i/>
+                        </w:rPr>
+                      </m:ctrlPr>
+                    </m:sSupPr>
+                    <m:e>
+                      <m:r>
+                        <w:rPr>
+                          <w:rFonts w:ascii="Cambria Math" w:hAnsi="Cambria Math"/>
+                        </w:rPr>
+                        <m:t>z</m:t>
+                      </m:r>
+                    </m:e>
+                    <m:sup>
+                      <m:r>
+                        <w:rPr>
+                          <w:rFonts w:ascii="Cambria Math" w:hAnsi="Cambria Math"/>
+                        </w:rPr>
+                        <m:t>'</m:t>
+                      </m:r>
+                    </m:sup>
+                  </m:sSup>
+                </m:sub>
+              </m:sSub>
+            </m:den>
+          </m:f>
+          <m:r>
+            <w:rPr>
+              <w:rFonts w:ascii="Cambria Math" w:hAnsi="Cambria Math"/>
+            </w:rPr>
+            <m:t>=</m:t>
+          </m:r>
+          <m:r>
+            <w:rPr>
+              <w:rFonts w:ascii="Cambria Math" w:hAnsi="Cambria Math"/>
+            </w:rPr>
+            <m:t>i</m:t>
+          </m:r>
+          <m:func>
+            <m:funcPr>
+              <m:ctrlPr>
+                <w:rPr>
+                  <w:rFonts w:ascii="Cambria Math" w:hAnsi="Cambria Math"/>
+                  <w:i/>
+                </w:rPr>
+              </m:ctrlPr>
+            </m:funcPr>
+            <m:fName>
+              <m:r>
+                <m:rPr>
+                  <m:sty m:val="p"/>
+                </m:rPr>
+                <w:rPr>
+                  <w:rFonts w:ascii="Cambria Math" w:hAnsi="Cambria Math"/>
+                </w:rPr>
+                <m:t>tan</m:t>
+              </m:r>
+            </m:fName>
+            <m:e>
+              <m:r>
+                <w:rPr>
+                  <w:rFonts w:ascii="Cambria Math" w:hAnsi="Cambria Math"/>
+                </w:rPr>
+                <m:t>β</m:t>
+              </m:r>
+            </m:e>
+          </m:func>
+          <m:f>
+            <m:fPr>
+              <m:ctrlPr>
+                <w:rPr>
+                  <w:rFonts w:ascii="Cambria Math" w:hAnsi="Cambria Math"/>
+                  <w:i/>
+                </w:rPr>
+              </m:ctrlPr>
+            </m:fPr>
+            <m:num>
+              <m:r>
+                <w:rPr>
+                  <w:rFonts w:ascii="Cambria Math" w:hAnsi="Cambria Math"/>
+                </w:rPr>
+                <m:t>a</m:t>
+              </m:r>
+              <m:d>
+                <m:dPr>
+                  <m:ctrlPr>
+                    <w:rPr>
+                      <w:rFonts w:ascii="Cambria Math" w:hAnsi="Cambria Math"/>
+                      <w:i/>
+                    </w:rPr>
+                  </m:ctrlPr>
+                </m:dPr>
+                <m:e>
+                  <m:r>
+                    <w:rPr>
+                      <w:rFonts w:ascii="Cambria Math" w:hAnsi="Cambria Math"/>
+                    </w:rPr>
+                    <m:t>1-u</m:t>
+                  </m:r>
+                </m:e>
+              </m:d>
+              <m:r>
+                <w:rPr>
+                  <w:rFonts w:ascii="Cambria Math" w:hAnsi="Cambria Math"/>
+                </w:rPr>
+                <m:t>-1</m:t>
+              </m:r>
+            </m:num>
+            <m:den>
+              <m:rad>
+                <m:radPr>
+                  <m:degHide m:val="on"/>
+                  <m:ctrlPr>
+                    <w:rPr>
+                      <w:rFonts w:ascii="Cambria Math" w:hAnsi="Cambria Math"/>
+                      <w:i/>
+                    </w:rPr>
+                  </m:ctrlPr>
+                </m:radPr>
+                <m:deg/>
+                <m:e>
+                  <m:r>
+                    <w:rPr>
+                      <w:rFonts w:ascii="Cambria Math" w:hAnsi="Cambria Math"/>
+                    </w:rPr>
+                    <m:t>u</m:t>
+                  </m:r>
+                </m:e>
+              </m:rad>
+            </m:den>
+          </m:f>
+        </m:oMath>
+      </m:oMathPara>
+    </w:p>
+    <w:p>
+      <w:pPr>
+        <w:jc w:val="both"/>
+        <w:rPr>
+          <w:rFonts w:ascii="Cambria Math" w:eastAsiaTheme="minorEastAsia" w:hAnsi="Cambria Math"/>
+          <w:i/>
+        </w:rPr>
+      </w:pPr>
+      <w:r>
+        <w:rPr>
+          <w:rFonts w:ascii="Cambria Math" w:eastAsiaTheme="minorEastAsia" w:hAnsi="Cambria Math"/>
+        </w:rPr>
+        <w:t xml:space="preserve">где </w:t>
+      </w:r>
+      <m:oMath>
+        <m:r>
+          <w:rPr>
+            <w:rFonts w:ascii="Cambria Math" w:eastAsiaTheme="minorEastAsia" w:hAnsi="Cambria Math"/>
+          </w:rPr>
+          <m:t>a</m:t>
+        </m:r>
+      </m:oMath>
+      <w:r>
+        <w:rPr>
+          <w:rFonts w:ascii="Cambria Math" w:eastAsiaTheme="minorEastAsia" w:hAnsi="Cambria Math"/>
+        </w:rPr>
+        <w:t xml:space="preserve"> - производная квадрата показателя преломления по концентрации в нуле.</w:t>
       </w:r>
     </w:p>
     <w:p>
@@ -12890,7 +15703,6 @@
   <w:style w:type="character" w:default="1" w:styleId="a0">
     <w:name w:val="Default Paragraph Font"/>
     <w:uiPriority w:val="1"/>
-    <w:semiHidden/>
     <w:unhideWhenUsed/>
   </w:style>
   <w:style w:type="table" w:default="1" w:styleId="a1">
@@ -13500,7 +16312,7 @@
 </file>
 
 <file path=customXml/itemProps1.xml><?xml version="1.0" encoding="utf-8"?>
-<ds:datastoreItem xmlns:ds="http://schemas.openxmlformats.org/officeDocument/2006/customXml" ds:itemID="{D2B95A96-5125-4AAE-BAC2-B9FA838FBC23}">
+<ds:datastoreItem xmlns:ds="http://schemas.openxmlformats.org/officeDocument/2006/customXml" ds:itemID="{19F15EAD-AD81-4F71-AD3F-774BD3ED6664}">
   <ds:schemaRefs>
     <ds:schemaRef ds:uri="http://schemas.openxmlformats.org/officeDocument/2006/bibliography"/>
   </ds:schemaRefs>

</xml_diff>